<commit_message>
Seems ready for submission
</commit_message>
<xml_diff>
--- a/short documentation.docx
+++ b/short documentation.docx
@@ -7,7 +7,6 @@
         <w:pStyle w:val="Default"/>
         <w:rPr>
           <w:rFonts w:asciiTheme="minorHAnsi" w:hAnsiTheme="minorHAnsi" w:cstheme="minorHAnsi"/>
-          <w:lang w:val="en-US"/>
         </w:rPr>
       </w:pPr>
     </w:p>
@@ -32,7 +31,6 @@
           <w:i/>
           <w:iCs/>
           <w:u w:val="single"/>
-          <w:lang w:val="en-US"/>
         </w:rPr>
         <w:t>S</w:t>
       </w:r>
@@ -45,7 +43,29 @@
           <w:iCs/>
           <w:u w:val="single"/>
         </w:rPr>
-        <w:t>hort documentation</w:t>
+        <w:t>hort</w:t>
+      </w:r>
+      <w:r>
+        <w:rPr>
+          <w:rFonts w:asciiTheme="minorHAnsi" w:hAnsiTheme="minorHAnsi" w:cstheme="minorHAnsi"/>
+          <w:b/>
+          <w:bCs/>
+          <w:i/>
+          <w:iCs/>
+          <w:u w:val="single"/>
+        </w:rPr>
+        <w:t xml:space="preserve"> D</w:t>
+      </w:r>
+      <w:r>
+        <w:rPr>
+          <w:rFonts w:asciiTheme="minorHAnsi" w:hAnsiTheme="minorHAnsi" w:cstheme="minorHAnsi"/>
+          <w:b/>
+          <w:bCs/>
+          <w:i/>
+          <w:iCs/>
+          <w:u w:val="single"/>
+        </w:rPr>
+        <w:t>ocumentation</w:t>
       </w:r>
     </w:p>
     <w:p>
@@ -64,7 +84,6 @@
           <w:b/>
           <w:bCs/>
           <w:color w:val="006FC0"/>
-          <w:lang w:val="en-US"/>
         </w:rPr>
       </w:pPr>
       <w:r>
@@ -74,17 +93,7 @@
           <w:bCs/>
           <w:color w:val="006FC0"/>
         </w:rPr>
-        <w:t>Mandatory Assignments</w:t>
-      </w:r>
-      <w:r>
-        <w:rPr>
-          <w:rFonts w:asciiTheme="minorHAnsi" w:hAnsiTheme="minorHAnsi" w:cstheme="minorHAnsi"/>
-          <w:b/>
-          <w:bCs/>
-          <w:color w:val="006FC0"/>
-          <w:lang w:val="en-US"/>
-        </w:rPr>
-        <w:t>:</w:t>
+        <w:t>Mandatory Assignments:</w:t>
       </w:r>
     </w:p>
     <w:p>
@@ -93,7 +102,6 @@
         <w:rPr>
           <w:rFonts w:asciiTheme="minorHAnsi" w:hAnsiTheme="minorHAnsi" w:cstheme="minorHAnsi"/>
           <w:u w:val="single"/>
-          <w:lang w:val="en-US"/>
         </w:rPr>
       </w:pPr>
     </w:p>
@@ -103,16 +111,28 @@
         <w:rPr>
           <w:rFonts w:asciiTheme="minorHAnsi" w:hAnsiTheme="minorHAnsi" w:cstheme="minorHAnsi"/>
           <w:u w:val="single"/>
-          <w:lang w:val="en-US"/>
         </w:rPr>
       </w:pPr>
       <w:r>
         <w:rPr>
           <w:rFonts w:asciiTheme="minorHAnsi" w:hAnsiTheme="minorHAnsi" w:cstheme="minorHAnsi"/>
           <w:u w:val="single"/>
-          <w:lang w:val="en-US"/>
-        </w:rPr>
-        <w:t>Stage 1 – prepare the data:</w:t>
+        </w:rPr>
+        <w:t xml:space="preserve">Stage 1 – </w:t>
+      </w:r>
+      <w:r>
+        <w:rPr>
+          <w:rFonts w:asciiTheme="minorHAnsi" w:hAnsiTheme="minorHAnsi" w:cstheme="minorHAnsi"/>
+          <w:u w:val="single"/>
+        </w:rPr>
+        <w:t>P</w:t>
+      </w:r>
+      <w:r>
+        <w:rPr>
+          <w:rFonts w:asciiTheme="minorHAnsi" w:hAnsiTheme="minorHAnsi" w:cstheme="minorHAnsi"/>
+          <w:u w:val="single"/>
+        </w:rPr>
+        <w:t>repare the data:</w:t>
       </w:r>
     </w:p>
     <w:p>
@@ -121,7 +141,6 @@
         <w:rPr>
           <w:rFonts w:asciiTheme="minorHAnsi" w:hAnsiTheme="minorHAnsi" w:cstheme="minorHAnsi"/>
           <w:u w:val="single"/>
-          <w:lang w:val="en-US"/>
         </w:rPr>
       </w:pPr>
     </w:p>
@@ -130,15 +149,61 @@
         <w:pStyle w:val="Default"/>
         <w:rPr>
           <w:rFonts w:asciiTheme="minorHAnsi" w:hAnsiTheme="minorHAnsi" w:cstheme="minorHAnsi"/>
-          <w:lang w:val="en-US"/>
         </w:rPr>
       </w:pPr>
       <w:r>
         <w:rPr>
           <w:rFonts w:asciiTheme="minorHAnsi" w:hAnsiTheme="minorHAnsi" w:cstheme="minorHAnsi"/>
-          <w:lang w:val="en-US"/>
-        </w:rPr>
-        <w:t>First, we load the original data and remove the features that not selected(the features that no appear in the “right features” in the assignment file).</w:t>
+        </w:rPr>
+        <w:t xml:space="preserve">First, we load the original data and remove the features that </w:t>
+      </w:r>
+      <w:r>
+        <w:rPr>
+          <w:rFonts w:asciiTheme="minorHAnsi" w:hAnsiTheme="minorHAnsi" w:cstheme="minorHAnsi"/>
+        </w:rPr>
+        <w:t xml:space="preserve">were </w:t>
+      </w:r>
+      <w:r>
+        <w:rPr>
+          <w:rFonts w:asciiTheme="minorHAnsi" w:hAnsiTheme="minorHAnsi" w:cstheme="minorHAnsi"/>
+        </w:rPr>
+        <w:t>not selected</w:t>
+      </w:r>
+      <w:r>
+        <w:rPr>
+          <w:rFonts w:asciiTheme="minorHAnsi" w:hAnsiTheme="minorHAnsi" w:cstheme="minorHAnsi"/>
+        </w:rPr>
+        <w:t xml:space="preserve"> </w:t>
+      </w:r>
+      <w:r>
+        <w:rPr>
+          <w:rFonts w:asciiTheme="minorHAnsi" w:hAnsiTheme="minorHAnsi" w:cstheme="minorHAnsi"/>
+        </w:rPr>
+        <w:t xml:space="preserve">(the features </w:t>
+      </w:r>
+      <w:r>
+        <w:rPr>
+          <w:rFonts w:asciiTheme="minorHAnsi" w:hAnsiTheme="minorHAnsi" w:cstheme="minorHAnsi"/>
+        </w:rPr>
+        <w:t>which are not</w:t>
+      </w:r>
+      <w:r>
+        <w:rPr>
+          <w:rFonts w:asciiTheme="minorHAnsi" w:hAnsiTheme="minorHAnsi" w:cstheme="minorHAnsi"/>
+        </w:rPr>
+        <w:t xml:space="preserve"> in the “right features”</w:t>
+      </w:r>
+      <w:r>
+        <w:rPr>
+          <w:rFonts w:asciiTheme="minorHAnsi" w:hAnsiTheme="minorHAnsi" w:cstheme="minorHAnsi"/>
+        </w:rPr>
+        <w:t xml:space="preserve"> set</w:t>
+      </w:r>
+      <w:r>
+        <w:rPr>
+          <w:rFonts w:asciiTheme="minorHAnsi" w:hAnsiTheme="minorHAnsi" w:cstheme="minorHAnsi"/>
+        </w:rPr>
+        <w:t xml:space="preserve"> in the assignment file).</w:t>
       </w:r>
     </w:p>
     <w:p>
@@ -146,21 +211,48 @@
         <w:pStyle w:val="Default"/>
         <w:rPr>
           <w:rFonts w:asciiTheme="minorHAnsi" w:hAnsiTheme="minorHAnsi" w:cstheme="minorHAnsi"/>
-          <w:lang w:val="en-US"/>
         </w:rPr>
       </w:pPr>
       <w:r>
         <w:rPr>
           <w:rFonts w:asciiTheme="minorHAnsi" w:hAnsiTheme="minorHAnsi" w:cstheme="minorHAnsi"/>
-          <w:lang w:val="en-US"/>
-        </w:rPr>
-        <w:t xml:space="preserve">After that, we apply the functions from the previous assignment, for example, </w:t>
+        </w:rPr>
+        <w:t>Then</w:t>
+      </w:r>
+      <w:r>
+        <w:rPr>
+          <w:rFonts w:asciiTheme="minorHAnsi" w:hAnsiTheme="minorHAnsi" w:cstheme="minorHAnsi"/>
+        </w:rPr>
+        <w:t xml:space="preserve">, we </w:t>
+      </w:r>
+      <w:r>
+        <w:rPr>
+          <w:rFonts w:asciiTheme="minorHAnsi" w:hAnsiTheme="minorHAnsi" w:cstheme="minorHAnsi"/>
+        </w:rPr>
+        <w:t>execute the data transformations</w:t>
+      </w:r>
+      <w:r>
+        <w:rPr>
+          <w:rFonts w:asciiTheme="minorHAnsi" w:hAnsiTheme="minorHAnsi" w:cstheme="minorHAnsi"/>
+        </w:rPr>
+        <w:t xml:space="preserve"> from the previous assignment, for</w:t>
+      </w:r>
+      <w:r>
+        <w:rPr>
+          <w:rFonts w:asciiTheme="minorHAnsi" w:hAnsiTheme="minorHAnsi" w:cstheme="minorHAnsi"/>
+        </w:rPr>
+        <w:t xml:space="preserve"> instance</w:t>
+      </w:r>
+      <w:r>
+        <w:rPr>
+          <w:rFonts w:asciiTheme="minorHAnsi" w:hAnsiTheme="minorHAnsi" w:cstheme="minorHAnsi"/>
+        </w:rPr>
+        <w:t xml:space="preserve"> </w:t>
       </w:r>
       <w:proofErr w:type="spellStart"/>
       <w:r>
         <w:rPr>
           <w:rFonts w:asciiTheme="minorHAnsi" w:hAnsiTheme="minorHAnsi" w:cstheme="minorHAnsi"/>
-          <w:lang w:val="en-US"/>
         </w:rPr>
         <w:t>nominal_to_numerical_categories</w:t>
       </w:r>
@@ -168,7 +260,6 @@
       <w:r>
         <w:rPr>
           <w:rFonts w:asciiTheme="minorHAnsi" w:hAnsiTheme="minorHAnsi" w:cstheme="minorHAnsi"/>
-          <w:lang w:val="en-US"/>
         </w:rPr>
         <w:t xml:space="preserve">, </w:t>
       </w:r>
@@ -176,7 +267,6 @@
       <w:r>
         <w:rPr>
           <w:rFonts w:asciiTheme="minorHAnsi" w:hAnsiTheme="minorHAnsi" w:cstheme="minorHAnsi"/>
-          <w:lang w:val="en-US"/>
         </w:rPr>
         <w:t>complete_missing_values</w:t>
       </w:r>
@@ -184,7 +274,6 @@
       <w:r>
         <w:rPr>
           <w:rFonts w:asciiTheme="minorHAnsi" w:hAnsiTheme="minorHAnsi" w:cstheme="minorHAnsi"/>
-          <w:lang w:val="en-US"/>
         </w:rPr>
         <w:t xml:space="preserve">, </w:t>
       </w:r>
@@ -192,7 +281,6 @@
       <w:r>
         <w:rPr>
           <w:rFonts w:asciiTheme="minorHAnsi" w:hAnsiTheme="minorHAnsi" w:cstheme="minorHAnsi"/>
-          <w:lang w:val="en-US"/>
         </w:rPr>
         <w:t>remove_outliers</w:t>
       </w:r>
@@ -200,7 +288,6 @@
       <w:r>
         <w:rPr>
           <w:rFonts w:asciiTheme="minorHAnsi" w:hAnsiTheme="minorHAnsi" w:cstheme="minorHAnsi"/>
-          <w:lang w:val="en-US"/>
         </w:rPr>
         <w:t xml:space="preserve"> and normalize.</w:t>
       </w:r>
@@ -210,7 +297,6 @@
         <w:pStyle w:val="Default"/>
         <w:rPr>
           <w:rFonts w:asciiTheme="minorHAnsi" w:hAnsiTheme="minorHAnsi" w:cstheme="minorHAnsi"/>
-          <w:lang w:val="en-US"/>
         </w:rPr>
       </w:pPr>
     </w:p>
@@ -219,7 +305,6 @@
         <w:pStyle w:val="Default"/>
         <w:rPr>
           <w:rFonts w:asciiTheme="minorHAnsi" w:hAnsiTheme="minorHAnsi" w:cstheme="minorHAnsi"/>
-          <w:lang w:val="en-US"/>
         </w:rPr>
       </w:pPr>
     </w:p>
@@ -229,30 +314,47 @@
         <w:rPr>
           <w:rFonts w:asciiTheme="minorHAnsi" w:hAnsiTheme="minorHAnsi" w:cstheme="minorHAnsi"/>
           <w:u w:val="single"/>
-          <w:lang w:val="en-US"/>
         </w:rPr>
       </w:pPr>
       <w:r>
         <w:rPr>
           <w:rFonts w:asciiTheme="minorHAnsi" w:hAnsiTheme="minorHAnsi" w:cstheme="minorHAnsi"/>
           <w:u w:val="single"/>
-          <w:lang w:val="en-US"/>
-        </w:rPr>
-        <w:t>Stage 2 – train and test some modeling</w:t>
+        </w:rPr>
+        <w:t xml:space="preserve">Stage 2 – </w:t>
       </w:r>
       <w:r>
         <w:rPr>
           <w:rFonts w:asciiTheme="minorHAnsi" w:hAnsiTheme="minorHAnsi" w:cstheme="minorHAnsi"/>
           <w:u w:val="single"/>
-          <w:lang w:val="en-US"/>
-        </w:rPr>
-        <w:t xml:space="preserve"> via cross-validation </w:t>
+        </w:rPr>
+        <w:t>T</w:t>
       </w:r>
       <w:r>
         <w:rPr>
           <w:rFonts w:asciiTheme="minorHAnsi" w:hAnsiTheme="minorHAnsi" w:cstheme="minorHAnsi"/>
           <w:u w:val="single"/>
-          <w:lang w:val="en-US"/>
+        </w:rPr>
+        <w:t>rain and test some model</w:t>
+      </w:r>
+      <w:r>
+        <w:rPr>
+          <w:rFonts w:asciiTheme="minorHAnsi" w:hAnsiTheme="minorHAnsi" w:cstheme="minorHAnsi"/>
+          <w:u w:val="single"/>
+        </w:rPr>
+        <w:t>s</w:t>
+      </w:r>
+      <w:r>
+        <w:rPr>
+          <w:rFonts w:asciiTheme="minorHAnsi" w:hAnsiTheme="minorHAnsi" w:cstheme="minorHAnsi"/>
+          <w:u w:val="single"/>
+        </w:rPr>
+        <w:t xml:space="preserve"> via cross-validation </w:t>
+      </w:r>
+      <w:r>
+        <w:rPr>
+          <w:rFonts w:asciiTheme="minorHAnsi" w:hAnsiTheme="minorHAnsi" w:cstheme="minorHAnsi"/>
+          <w:u w:val="single"/>
         </w:rPr>
         <w:t>:</w:t>
       </w:r>
@@ -276,21 +378,30 @@
         <w:pStyle w:val="Default"/>
         <w:rPr>
           <w:rFonts w:asciiTheme="minorHAnsi" w:hAnsiTheme="minorHAnsi" w:cstheme="minorHAnsi"/>
-          <w:lang w:val="en-US"/>
         </w:rPr>
       </w:pPr>
       <w:r>
         <w:rPr>
           <w:rFonts w:asciiTheme="minorHAnsi" w:hAnsiTheme="minorHAnsi" w:cstheme="minorHAnsi"/>
-          <w:lang w:val="en-US"/>
-        </w:rPr>
-        <w:t xml:space="preserve">We have chosen the following model: </w:t>
+        </w:rPr>
+        <w:t>We have chosen the following model</w:t>
+      </w:r>
+      <w:r>
+        <w:rPr>
+          <w:rFonts w:asciiTheme="minorHAnsi" w:hAnsiTheme="minorHAnsi" w:cstheme="minorHAnsi"/>
+        </w:rPr>
+        <w:t>s</w:t>
+      </w:r>
+      <w:r>
+        <w:rPr>
+          <w:rFonts w:asciiTheme="minorHAnsi" w:hAnsiTheme="minorHAnsi" w:cstheme="minorHAnsi"/>
+        </w:rPr>
+        <w:t xml:space="preserve">: </w:t>
       </w:r>
       <w:proofErr w:type="spellStart"/>
       <w:r>
         <w:rPr>
           <w:rFonts w:asciiTheme="minorHAnsi" w:hAnsiTheme="minorHAnsi" w:cstheme="minorHAnsi"/>
-          <w:lang w:val="en-US"/>
         </w:rPr>
         <w:t>SGDClassifier</w:t>
       </w:r>
@@ -298,7 +409,6 @@
       <w:r>
         <w:rPr>
           <w:rFonts w:asciiTheme="minorHAnsi" w:hAnsiTheme="minorHAnsi" w:cstheme="minorHAnsi"/>
-          <w:lang w:val="en-US"/>
         </w:rPr>
         <w:t xml:space="preserve">, </w:t>
       </w:r>
@@ -306,7 +416,6 @@
       <w:r>
         <w:rPr>
           <w:rFonts w:asciiTheme="minorHAnsi" w:hAnsiTheme="minorHAnsi" w:cstheme="minorHAnsi"/>
-          <w:lang w:val="en-US"/>
         </w:rPr>
         <w:t>KNeighborsClassifier</w:t>
       </w:r>
@@ -314,7 +423,6 @@
       <w:r>
         <w:rPr>
           <w:rFonts w:asciiTheme="minorHAnsi" w:hAnsiTheme="minorHAnsi" w:cstheme="minorHAnsi"/>
-          <w:lang w:val="en-US"/>
         </w:rPr>
         <w:t xml:space="preserve">, </w:t>
       </w:r>
@@ -322,7 +430,6 @@
       <w:r>
         <w:rPr>
           <w:rFonts w:asciiTheme="minorHAnsi" w:hAnsiTheme="minorHAnsi" w:cstheme="minorHAnsi"/>
-          <w:lang w:val="en-US"/>
         </w:rPr>
         <w:t>DecisionTreeClassifier</w:t>
       </w:r>
@@ -330,7 +437,6 @@
       <w:r>
         <w:rPr>
           <w:rFonts w:asciiTheme="minorHAnsi" w:hAnsiTheme="minorHAnsi" w:cstheme="minorHAnsi"/>
-          <w:lang w:val="en-US"/>
         </w:rPr>
         <w:t xml:space="preserve">, </w:t>
       </w:r>
@@ -338,7 +444,6 @@
       <w:r>
         <w:rPr>
           <w:rFonts w:asciiTheme="minorHAnsi" w:hAnsiTheme="minorHAnsi" w:cstheme="minorHAnsi"/>
-          <w:lang w:val="en-US"/>
         </w:rPr>
         <w:t>RandomForestClassifier</w:t>
       </w:r>
@@ -346,7 +451,6 @@
       <w:r>
         <w:rPr>
           <w:rFonts w:asciiTheme="minorHAnsi" w:hAnsiTheme="minorHAnsi" w:cstheme="minorHAnsi"/>
-          <w:lang w:val="en-US"/>
         </w:rPr>
         <w:t>.</w:t>
       </w:r>
@@ -356,21 +460,30 @@
         <w:pStyle w:val="Default"/>
         <w:rPr>
           <w:rFonts w:asciiTheme="minorHAnsi" w:hAnsiTheme="minorHAnsi" w:cstheme="minorHAnsi"/>
-          <w:lang w:val="en-US"/>
         </w:rPr>
       </w:pPr>
       <w:r>
         <w:rPr>
           <w:rFonts w:asciiTheme="minorHAnsi" w:hAnsiTheme="minorHAnsi" w:cstheme="minorHAnsi"/>
-          <w:lang w:val="en-US"/>
-        </w:rPr>
-        <w:t xml:space="preserve">And after a small test we saw that, the best accuracy is obtained for a </w:t>
+        </w:rPr>
+        <w:t xml:space="preserve">And after a small test we saw that, the best accuracy is obtained </w:t>
+      </w:r>
+      <w:r>
+        <w:rPr>
+          <w:rFonts w:asciiTheme="minorHAnsi" w:hAnsiTheme="minorHAnsi" w:cstheme="minorHAnsi"/>
+        </w:rPr>
+        <w:t>with the</w:t>
+      </w:r>
+      <w:r>
+        <w:rPr>
+          <w:rFonts w:asciiTheme="minorHAnsi" w:hAnsiTheme="minorHAnsi" w:cstheme="minorHAnsi"/>
+        </w:rPr>
+        <w:t xml:space="preserve"> </w:t>
       </w:r>
       <w:proofErr w:type="spellStart"/>
       <w:r>
         <w:rPr>
           <w:rFonts w:asciiTheme="minorHAnsi" w:hAnsiTheme="minorHAnsi" w:cstheme="minorHAnsi"/>
-          <w:lang w:val="en-US"/>
         </w:rPr>
         <w:t>DecisionTreeClassifier</w:t>
       </w:r>
@@ -378,7 +491,6 @@
       <w:r>
         <w:rPr>
           <w:rFonts w:asciiTheme="minorHAnsi" w:hAnsiTheme="minorHAnsi" w:cstheme="minorHAnsi"/>
-          <w:lang w:val="en-US"/>
         </w:rPr>
         <w:t xml:space="preserve"> and </w:t>
       </w:r>
@@ -386,7 +498,6 @@
       <w:r>
         <w:rPr>
           <w:rFonts w:asciiTheme="minorHAnsi" w:hAnsiTheme="minorHAnsi" w:cstheme="minorHAnsi"/>
-          <w:lang w:val="en-US"/>
         </w:rPr>
         <w:t>RandomForestClassifier</w:t>
       </w:r>
@@ -394,7 +505,6 @@
       <w:r>
         <w:rPr>
           <w:rFonts w:asciiTheme="minorHAnsi" w:hAnsiTheme="minorHAnsi" w:cstheme="minorHAnsi"/>
-          <w:lang w:val="en-US"/>
         </w:rPr>
         <w:t>.</w:t>
       </w:r>
@@ -404,13 +514,11 @@
         <w:pStyle w:val="Default"/>
         <w:rPr>
           <w:rFonts w:asciiTheme="minorHAnsi" w:hAnsiTheme="minorHAnsi" w:cstheme="minorHAnsi"/>
-          <w:lang w:val="en-US"/>
         </w:rPr>
       </w:pPr>
       <w:r>
         <w:rPr>
           <w:rFonts w:asciiTheme="minorHAnsi" w:hAnsiTheme="minorHAnsi" w:cstheme="minorHAnsi"/>
-          <w:lang w:val="en-US"/>
         </w:rPr>
         <w:t xml:space="preserve">As part of the tests, we try to give different hyperparameters to get the best accuracy. For example: in the </w:t>
       </w:r>
@@ -418,7 +526,6 @@
       <w:r>
         <w:rPr>
           <w:rFonts w:asciiTheme="minorHAnsi" w:hAnsiTheme="minorHAnsi" w:cstheme="minorHAnsi"/>
-          <w:lang w:val="en-US"/>
         </w:rPr>
         <w:t>knn</w:t>
       </w:r>
@@ -426,9 +533,20 @@
       <w:r>
         <w:rPr>
           <w:rFonts w:asciiTheme="minorHAnsi" w:hAnsiTheme="minorHAnsi" w:cstheme="minorHAnsi"/>
-          <w:lang w:val="en-US"/>
-        </w:rPr>
-        <w:t xml:space="preserve"> algorithm we change the number of neighbors from 3 to 4,5 and more…</w:t>
+        </w:rPr>
+        <w:t xml:space="preserve"> algorithm we change the number of neighbors from 3 to 4,</w:t>
+      </w:r>
+      <w:r>
+        <w:rPr>
+          <w:rFonts w:asciiTheme="minorHAnsi" w:hAnsiTheme="minorHAnsi" w:cstheme="minorHAnsi"/>
+        </w:rPr>
+        <w:t xml:space="preserve"> </w:t>
+      </w:r>
+      <w:r>
+        <w:rPr>
+          <w:rFonts w:asciiTheme="minorHAnsi" w:hAnsiTheme="minorHAnsi" w:cstheme="minorHAnsi"/>
+        </w:rPr>
+        <w:t>5 and more…</w:t>
       </w:r>
     </w:p>
     <w:p>
@@ -436,20 +554,17 @@
         <w:pStyle w:val="Default"/>
         <w:rPr>
           <w:rFonts w:asciiTheme="minorHAnsi" w:hAnsiTheme="minorHAnsi" w:cstheme="minorHAnsi"/>
-          <w:lang w:val="en-US"/>
         </w:rPr>
       </w:pPr>
       <w:r>
         <w:rPr>
           <w:rFonts w:asciiTheme="minorHAnsi" w:hAnsiTheme="minorHAnsi" w:cstheme="minorHAnsi"/>
-          <w:lang w:val="en-US"/>
         </w:rPr>
         <w:t>Also</w:t>
       </w:r>
       <w:r>
         <w:rPr>
           <w:rFonts w:asciiTheme="minorHAnsi" w:hAnsiTheme="minorHAnsi" w:cstheme="minorHAnsi"/>
-          <w:lang w:val="en-US"/>
         </w:rPr>
         <w:t xml:space="preserve">, we change the hyperparameters of the </w:t>
       </w:r>
@@ -457,7 +572,6 @@
       <w:r>
         <w:rPr>
           <w:rFonts w:asciiTheme="minorHAnsi" w:hAnsiTheme="minorHAnsi" w:cstheme="minorHAnsi"/>
-          <w:lang w:val="en-US"/>
         </w:rPr>
         <w:t>DecisionTreeClassifier</w:t>
       </w:r>
@@ -465,7 +579,6 @@
       <w:r>
         <w:rPr>
           <w:rFonts w:asciiTheme="minorHAnsi" w:hAnsiTheme="minorHAnsi" w:cstheme="minorHAnsi"/>
-          <w:lang w:val="en-US"/>
         </w:rPr>
         <w:t xml:space="preserve"> and </w:t>
       </w:r>
@@ -473,7 +586,6 @@
       <w:r>
         <w:rPr>
           <w:rFonts w:asciiTheme="minorHAnsi" w:hAnsiTheme="minorHAnsi" w:cstheme="minorHAnsi"/>
-          <w:lang w:val="en-US"/>
         </w:rPr>
         <w:t>RandomForestClassifier</w:t>
       </w:r>
@@ -481,7 +593,6 @@
       <w:r>
         <w:rPr>
           <w:rFonts w:asciiTheme="minorHAnsi" w:hAnsiTheme="minorHAnsi" w:cstheme="minorHAnsi"/>
-          <w:lang w:val="en-US"/>
         </w:rPr>
         <w:t xml:space="preserve"> algorithms, for example, criterion “entropy” and “Gini”, </w:t>
       </w:r>
@@ -489,7 +600,6 @@
       <w:r>
         <w:rPr>
           <w:rFonts w:asciiTheme="minorHAnsi" w:hAnsiTheme="minorHAnsi" w:cstheme="minorHAnsi"/>
-          <w:lang w:val="en-US"/>
         </w:rPr>
         <w:t>min_samples_split</w:t>
       </w:r>
@@ -497,7 +607,6 @@
       <w:r>
         <w:rPr>
           <w:rFonts w:asciiTheme="minorHAnsi" w:hAnsiTheme="minorHAnsi" w:cstheme="minorHAnsi"/>
-          <w:lang w:val="en-US"/>
         </w:rPr>
         <w:t xml:space="preserve"> for different values, and </w:t>
       </w:r>
@@ -505,7 +614,6 @@
       <w:r>
         <w:rPr>
           <w:rFonts w:asciiTheme="minorHAnsi" w:hAnsiTheme="minorHAnsi" w:cstheme="minorHAnsi"/>
-          <w:lang w:val="en-US"/>
         </w:rPr>
         <w:t>min_samples_leaf</w:t>
       </w:r>
@@ -513,9 +621,21 @@
       <w:r>
         <w:rPr>
           <w:rFonts w:asciiTheme="minorHAnsi" w:hAnsiTheme="minorHAnsi" w:cstheme="minorHAnsi"/>
-          <w:lang w:val="en-US"/>
-        </w:rPr>
-        <w:t xml:space="preserve"> for different values. And we come to the following conclusions:</w:t>
+        </w:rPr>
+        <w:t xml:space="preserve"> for different values. </w:t>
+      </w:r>
+      <w:r>
+        <w:rPr>
+          <w:rFonts w:asciiTheme="minorHAnsi" w:hAnsiTheme="minorHAnsi" w:cstheme="minorHAnsi"/>
+        </w:rPr>
+        <w:br/>
+        <w:t>Eventually, we get</w:t>
+      </w:r>
+      <w:r>
+        <w:rPr>
+          <w:rFonts w:asciiTheme="minorHAnsi" w:hAnsiTheme="minorHAnsi" w:cstheme="minorHAnsi"/>
+        </w:rPr>
+        <w:t xml:space="preserve"> to the following conclusions:</w:t>
       </w:r>
     </w:p>
     <w:p>
@@ -527,13 +647,11 @@
         </w:numPr>
         <w:rPr>
           <w:rFonts w:asciiTheme="minorHAnsi" w:hAnsiTheme="minorHAnsi" w:cstheme="minorHAnsi"/>
-          <w:lang w:val="en-US"/>
         </w:rPr>
       </w:pPr>
       <w:r>
         <w:rPr>
           <w:rFonts w:asciiTheme="minorHAnsi" w:hAnsiTheme="minorHAnsi" w:cstheme="minorHAnsi"/>
-          <w:lang w:val="en-US"/>
         </w:rPr>
         <w:t xml:space="preserve">For </w:t>
       </w:r>
@@ -541,7 +659,6 @@
       <w:r>
         <w:rPr>
           <w:rFonts w:asciiTheme="minorHAnsi" w:hAnsiTheme="minorHAnsi" w:cstheme="minorHAnsi"/>
-          <w:lang w:val="en-US"/>
         </w:rPr>
         <w:t>DecisionTreeClassifier</w:t>
       </w:r>
@@ -549,7 +666,6 @@
       <w:r>
         <w:rPr>
           <w:rFonts w:asciiTheme="minorHAnsi" w:hAnsiTheme="minorHAnsi" w:cstheme="minorHAnsi"/>
-          <w:lang w:val="en-US"/>
         </w:rPr>
         <w:t xml:space="preserve"> the best hyperparameters </w:t>
       </w:r>
@@ -557,7 +673,6 @@
       <w:r>
         <w:rPr>
           <w:rFonts w:asciiTheme="minorHAnsi" w:hAnsiTheme="minorHAnsi" w:cstheme="minorHAnsi"/>
-          <w:lang w:val="en-US"/>
         </w:rPr>
         <w:t>is:</w:t>
       </w:r>
@@ -565,7 +680,6 @@
       <w:r>
         <w:rPr>
           <w:rFonts w:asciiTheme="minorHAnsi" w:hAnsiTheme="minorHAnsi" w:cstheme="minorHAnsi"/>
-          <w:lang w:val="en-US"/>
         </w:rPr>
         <w:t xml:space="preserve"> entropy, </w:t>
       </w:r>
@@ -573,7 +687,6 @@
       <w:r>
         <w:rPr>
           <w:rFonts w:asciiTheme="minorHAnsi" w:hAnsiTheme="minorHAnsi" w:cstheme="minorHAnsi"/>
-          <w:lang w:val="en-US"/>
         </w:rPr>
         <w:t>min_samples_split</w:t>
       </w:r>
@@ -581,7 +694,6 @@
       <w:r>
         <w:rPr>
           <w:rFonts w:asciiTheme="minorHAnsi" w:hAnsiTheme="minorHAnsi" w:cstheme="minorHAnsi"/>
-          <w:lang w:val="en-US"/>
         </w:rPr>
         <w:t xml:space="preserve">=5 </w:t>
       </w:r>
@@ -589,7 +701,6 @@
       <w:r>
         <w:rPr>
           <w:rFonts w:asciiTheme="minorHAnsi" w:hAnsiTheme="minorHAnsi" w:cstheme="minorHAnsi"/>
-          <w:lang w:val="en-US"/>
         </w:rPr>
         <w:t>min_samples_leaf</w:t>
       </w:r>
@@ -597,7 +708,6 @@
       <w:r>
         <w:rPr>
           <w:rFonts w:asciiTheme="minorHAnsi" w:hAnsiTheme="minorHAnsi" w:cstheme="minorHAnsi"/>
-          <w:lang w:val="en-US"/>
         </w:rPr>
         <w:t>=1</w:t>
       </w:r>
@@ -611,13 +721,11 @@
         </w:numPr>
         <w:rPr>
           <w:rFonts w:asciiTheme="minorHAnsi" w:hAnsiTheme="minorHAnsi" w:cstheme="minorHAnsi"/>
-          <w:lang w:val="en-US"/>
         </w:rPr>
       </w:pPr>
       <w:r>
         <w:rPr>
           <w:rFonts w:asciiTheme="minorHAnsi" w:hAnsiTheme="minorHAnsi" w:cstheme="minorHAnsi"/>
-          <w:lang w:val="en-US"/>
         </w:rPr>
         <w:t xml:space="preserve">For </w:t>
       </w:r>
@@ -625,7 +733,6 @@
       <w:r>
         <w:rPr>
           <w:rFonts w:asciiTheme="minorHAnsi" w:hAnsiTheme="minorHAnsi" w:cstheme="minorHAnsi"/>
-          <w:lang w:val="en-US"/>
         </w:rPr>
         <w:t>RandomForestClassifier</w:t>
       </w:r>
@@ -633,7 +740,6 @@
       <w:r>
         <w:rPr>
           <w:rFonts w:asciiTheme="minorHAnsi" w:hAnsiTheme="minorHAnsi" w:cstheme="minorHAnsi"/>
-          <w:lang w:val="en-US"/>
         </w:rPr>
         <w:t xml:space="preserve"> the best hyperparameters </w:t>
       </w:r>
@@ -641,7 +747,6 @@
       <w:r>
         <w:rPr>
           <w:rFonts w:asciiTheme="minorHAnsi" w:hAnsiTheme="minorHAnsi" w:cstheme="minorHAnsi"/>
-          <w:lang w:val="en-US"/>
         </w:rPr>
         <w:t>is:</w:t>
       </w:r>
@@ -650,44 +755,33 @@
         <w:rPr>
           <w:rFonts w:asciiTheme="minorHAnsi" w:hAnsiTheme="minorHAnsi" w:cstheme="minorHAnsi"/>
         </w:rPr>
-        <w:t xml:space="preserve"> </w:t>
-      </w:r>
+        <w:t xml:space="preserve"> entropy, </w:t>
+      </w:r>
+      <w:proofErr w:type="spellStart"/>
       <w:r>
         <w:rPr>
           <w:rFonts w:asciiTheme="minorHAnsi" w:hAnsiTheme="minorHAnsi" w:cstheme="minorHAnsi"/>
-          <w:lang w:val="en-US"/>
-        </w:rPr>
-        <w:t xml:space="preserve">entropy, </w:t>
+        </w:rPr>
+        <w:t>min_samples_split</w:t>
+      </w:r>
+      <w:proofErr w:type="spellEnd"/>
+      <w:r>
+        <w:rPr>
+          <w:rFonts w:asciiTheme="minorHAnsi" w:hAnsiTheme="minorHAnsi" w:cstheme="minorHAnsi"/>
+        </w:rPr>
+        <w:t xml:space="preserve">=3 </w:t>
       </w:r>
       <w:proofErr w:type="spellStart"/>
       <w:r>
         <w:rPr>
           <w:rFonts w:asciiTheme="minorHAnsi" w:hAnsiTheme="minorHAnsi" w:cstheme="minorHAnsi"/>
-          <w:lang w:val="en-US"/>
-        </w:rPr>
-        <w:t>min_samples_split</w:t>
+        </w:rPr>
+        <w:t>min_samples_leaf</w:t>
       </w:r>
       <w:proofErr w:type="spellEnd"/>
       <w:r>
         <w:rPr>
           <w:rFonts w:asciiTheme="minorHAnsi" w:hAnsiTheme="minorHAnsi" w:cstheme="minorHAnsi"/>
-          <w:lang w:val="en-US"/>
-        </w:rPr>
-        <w:t xml:space="preserve">=3 </w:t>
-      </w:r>
-      <w:proofErr w:type="spellStart"/>
-      <w:r>
-        <w:rPr>
-          <w:rFonts w:asciiTheme="minorHAnsi" w:hAnsiTheme="minorHAnsi" w:cstheme="minorHAnsi"/>
-          <w:lang w:val="en-US"/>
-        </w:rPr>
-        <w:t>min_samples_leaf</w:t>
-      </w:r>
-      <w:proofErr w:type="spellEnd"/>
-      <w:r>
-        <w:rPr>
-          <w:rFonts w:asciiTheme="minorHAnsi" w:hAnsiTheme="minorHAnsi" w:cstheme="minorHAnsi"/>
-          <w:lang w:val="en-US"/>
         </w:rPr>
         <w:t>=1</w:t>
       </w:r>
@@ -697,13 +791,11 @@
         <w:pStyle w:val="Default"/>
         <w:rPr>
           <w:rFonts w:asciiTheme="minorHAnsi" w:hAnsiTheme="minorHAnsi" w:cstheme="minorHAnsi"/>
-          <w:lang w:val="en-US"/>
         </w:rPr>
       </w:pPr>
       <w:r>
         <w:rPr>
           <w:rFonts w:asciiTheme="minorHAnsi" w:hAnsiTheme="minorHAnsi" w:cstheme="minorHAnsi"/>
-          <w:lang w:val="en-US"/>
         </w:rPr>
         <w:t xml:space="preserve">Finally, the algorithm that gives us the best accuracy is: </w:t>
       </w:r>
@@ -711,7 +803,6 @@
       <w:r>
         <w:rPr>
           <w:rFonts w:asciiTheme="minorHAnsi" w:hAnsiTheme="minorHAnsi" w:cstheme="minorHAnsi"/>
-          <w:lang w:val="en-US"/>
         </w:rPr>
         <w:t>RandomForestClassifier</w:t>
       </w:r>
@@ -723,7 +814,6 @@
         <w:rPr>
           <w:rFonts w:asciiTheme="minorHAnsi" w:hAnsiTheme="minorHAnsi" w:cstheme="minorHAnsi"/>
           <w:u w:val="single"/>
-          <w:lang w:val="en-US"/>
         </w:rPr>
       </w:pPr>
     </w:p>
@@ -733,7 +823,6 @@
         <w:rPr>
           <w:rFonts w:asciiTheme="minorHAnsi" w:hAnsiTheme="minorHAnsi" w:cstheme="minorHAnsi"/>
           <w:u w:val="single"/>
-          <w:lang w:val="en-US"/>
         </w:rPr>
       </w:pPr>
     </w:p>
@@ -743,16 +832,28 @@
         <w:rPr>
           <w:rFonts w:asciiTheme="minorHAnsi" w:hAnsiTheme="minorHAnsi" w:cstheme="minorHAnsi"/>
           <w:u w:val="single"/>
-          <w:lang w:val="en-US"/>
         </w:rPr>
       </w:pPr>
       <w:r>
         <w:rPr>
           <w:rFonts w:asciiTheme="minorHAnsi" w:hAnsiTheme="minorHAnsi" w:cstheme="minorHAnsi"/>
           <w:u w:val="single"/>
-          <w:lang w:val="en-US"/>
-        </w:rPr>
-        <w:t>Stage 3 – answers the questions that we ask in the assignment:</w:t>
+        </w:rPr>
+        <w:t xml:space="preserve">Stage 3 – </w:t>
+      </w:r>
+      <w:r>
+        <w:rPr>
+          <w:rFonts w:asciiTheme="minorHAnsi" w:hAnsiTheme="minorHAnsi" w:cstheme="minorHAnsi"/>
+          <w:u w:val="single"/>
+        </w:rPr>
+        <w:t>The results</w:t>
+      </w:r>
+      <w:r>
+        <w:rPr>
+          <w:rFonts w:asciiTheme="minorHAnsi" w:hAnsiTheme="minorHAnsi" w:cstheme="minorHAnsi"/>
+          <w:u w:val="single"/>
+        </w:rPr>
+        <w:t>:</w:t>
       </w:r>
     </w:p>
     <w:p>
@@ -761,7 +862,6 @@
         <w:rPr>
           <w:rFonts w:asciiTheme="minorHAnsi" w:hAnsiTheme="minorHAnsi" w:cstheme="minorHAnsi"/>
           <w:u w:val="single"/>
-          <w:lang w:val="en-US"/>
         </w:rPr>
       </w:pPr>
     </w:p>
@@ -770,21 +870,13 @@
         <w:pStyle w:val="Default"/>
         <w:rPr>
           <w:rFonts w:asciiTheme="minorHAnsi" w:hAnsiTheme="minorHAnsi" w:cstheme="minorHAnsi"/>
-          <w:lang w:val="en-US"/>
         </w:rPr>
       </w:pPr>
       <w:r>
         <w:rPr>
           <w:rFonts w:asciiTheme="minorHAnsi" w:hAnsiTheme="minorHAnsi" w:cstheme="minorHAnsi"/>
-          <w:lang w:val="en-US"/>
-        </w:rPr>
-        <w:t>The party that wins the elections is:</w:t>
-      </w:r>
-      <w:r>
-        <w:rPr>
-          <w:rFonts w:asciiTheme="minorHAnsi" w:hAnsiTheme="minorHAnsi" w:cstheme="minorHAnsi"/>
-        </w:rPr>
-        <w:t xml:space="preserve"> </w:t>
+        </w:rPr>
+        <w:t xml:space="preserve">The party that wins the elections is: </w:t>
       </w:r>
       <w:r>
         <w:rPr>
@@ -794,7 +886,6 @@
           <w:i/>
           <w:iCs/>
           <w:color w:val="00B0F0"/>
-          <w:lang w:val="en-US"/>
         </w:rPr>
         <w:t>’T</w:t>
       </w:r>
@@ -806,14 +897,12 @@
           <w:i/>
           <w:iCs/>
           <w:color w:val="00B0F0"/>
-          <w:lang w:val="en-US"/>
         </w:rPr>
         <w:t>urquoises’</w:t>
       </w:r>
       <w:r>
         <w:rPr>
           <w:rFonts w:asciiTheme="minorHAnsi" w:hAnsiTheme="minorHAnsi" w:cstheme="minorHAnsi"/>
-          <w:lang w:val="en-US"/>
         </w:rPr>
         <w:t>.</w:t>
       </w:r>
@@ -823,13 +912,11 @@
         <w:pStyle w:val="Default"/>
         <w:rPr>
           <w:rFonts w:asciiTheme="minorHAnsi" w:hAnsiTheme="minorHAnsi" w:cstheme="minorHAnsi"/>
-          <w:lang w:val="en-US"/>
         </w:rPr>
       </w:pPr>
       <w:r>
         <w:rPr>
           <w:rFonts w:asciiTheme="minorHAnsi" w:hAnsiTheme="minorHAnsi" w:cstheme="minorHAnsi"/>
-          <w:lang w:val="en-US"/>
         </w:rPr>
         <w:t xml:space="preserve">We use the </w:t>
       </w:r>
@@ -837,7 +924,6 @@
       <w:r>
         <w:rPr>
           <w:rFonts w:asciiTheme="minorHAnsi" w:hAnsiTheme="minorHAnsi" w:cstheme="minorHAnsi"/>
-          <w:lang w:val="en-US"/>
         </w:rPr>
         <w:t>predict_proba</w:t>
       </w:r>
@@ -845,42 +931,54 @@
       <w:r>
         <w:rPr>
           <w:rFonts w:asciiTheme="minorHAnsi" w:hAnsiTheme="minorHAnsi" w:cstheme="minorHAnsi"/>
-          <w:lang w:val="en-US"/>
         </w:rPr>
         <w:t xml:space="preserve"> function to choose the winner of the elections</w:t>
       </w:r>
       <w:r>
         <w:rPr>
           <w:rFonts w:asciiTheme="minorHAnsi" w:hAnsiTheme="minorHAnsi" w:cstheme="minorHAnsi"/>
-          <w:lang w:val="en-US"/>
         </w:rPr>
         <w:t>.</w:t>
       </w:r>
       <w:r>
         <w:rPr>
           <w:rFonts w:asciiTheme="minorHAnsi" w:hAnsiTheme="minorHAnsi" w:cstheme="minorHAnsi"/>
-          <w:lang w:val="en-US"/>
         </w:rPr>
         <w:t xml:space="preserve"> </w:t>
       </w:r>
       <w:r>
         <w:rPr>
           <w:rFonts w:asciiTheme="minorHAnsi" w:hAnsiTheme="minorHAnsi" w:cstheme="minorHAnsi"/>
-          <w:lang w:val="en-US"/>
-        </w:rPr>
-        <w:t xml:space="preserve">by calculating the “mean” of the </w:t>
+        </w:rPr>
+        <w:t>We</w:t>
       </w:r>
       <w:r>
         <w:rPr>
           <w:rFonts w:asciiTheme="minorHAnsi" w:hAnsiTheme="minorHAnsi" w:cstheme="minorHAnsi"/>
-          <w:lang w:val="en-US"/>
+        </w:rPr>
+        <w:t xml:space="preserve"> c</w:t>
+      </w:r>
+      <w:r>
+        <w:rPr>
+          <w:rFonts w:asciiTheme="minorHAnsi" w:hAnsiTheme="minorHAnsi" w:cstheme="minorHAnsi"/>
+        </w:rPr>
+        <w:t>ompute</w:t>
+      </w:r>
+      <w:r>
+        <w:rPr>
+          <w:rFonts w:asciiTheme="minorHAnsi" w:hAnsiTheme="minorHAnsi" w:cstheme="minorHAnsi"/>
+        </w:rPr>
+        <w:t xml:space="preserve"> the “mean” of the </w:t>
+      </w:r>
+      <w:r>
+        <w:rPr>
+          <w:rFonts w:asciiTheme="minorHAnsi" w:hAnsiTheme="minorHAnsi" w:cstheme="minorHAnsi"/>
         </w:rPr>
         <w:t>columns</w:t>
       </w:r>
       <w:r>
         <w:rPr>
           <w:rFonts w:asciiTheme="minorHAnsi" w:hAnsiTheme="minorHAnsi" w:cstheme="minorHAnsi"/>
-          <w:lang w:val="en-US"/>
         </w:rPr>
         <w:t xml:space="preserve"> in the result of </w:t>
       </w:r>
@@ -888,7 +986,6 @@
       <w:r>
         <w:rPr>
           <w:rFonts w:asciiTheme="minorHAnsi" w:hAnsiTheme="minorHAnsi" w:cstheme="minorHAnsi"/>
-          <w:lang w:val="en-US"/>
         </w:rPr>
         <w:t>predict_proba</w:t>
       </w:r>
@@ -896,56 +993,48 @@
       <w:r>
         <w:rPr>
           <w:rFonts w:asciiTheme="minorHAnsi" w:hAnsiTheme="minorHAnsi" w:cstheme="minorHAnsi"/>
-          <w:lang w:val="en-US"/>
         </w:rPr>
         <w:t xml:space="preserve"> function</w:t>
       </w:r>
       <w:r>
         <w:rPr>
           <w:rFonts w:asciiTheme="minorHAnsi" w:hAnsiTheme="minorHAnsi" w:cstheme="minorHAnsi"/>
-          <w:lang w:val="en-US"/>
         </w:rPr>
         <w:t xml:space="preserve"> and take the label</w:t>
       </w:r>
       <w:r>
         <w:rPr>
           <w:rFonts w:asciiTheme="minorHAnsi" w:hAnsiTheme="minorHAnsi" w:cstheme="minorHAnsi"/>
-          <w:lang w:val="en-US"/>
         </w:rPr>
         <w:t>,</w:t>
       </w:r>
       <w:r>
         <w:rPr>
           <w:rFonts w:asciiTheme="minorHAnsi" w:hAnsiTheme="minorHAnsi" w:cstheme="minorHAnsi"/>
-          <w:lang w:val="en-US"/>
         </w:rPr>
         <w:t xml:space="preserve"> who gives</w:t>
       </w:r>
       <w:r>
         <w:rPr>
           <w:rFonts w:asciiTheme="minorHAnsi" w:hAnsiTheme="minorHAnsi" w:cstheme="minorHAnsi"/>
-          <w:lang w:val="en-US"/>
         </w:rPr>
         <w:t xml:space="preserve"> us</w:t>
       </w:r>
       <w:r>
         <w:rPr>
           <w:rFonts w:asciiTheme="minorHAnsi" w:hAnsiTheme="minorHAnsi" w:cstheme="minorHAnsi"/>
-          <w:lang w:val="en-US"/>
         </w:rPr>
         <w:t xml:space="preserve"> the max probability</w:t>
       </w:r>
       <w:r>
         <w:rPr>
           <w:rFonts w:asciiTheme="minorHAnsi" w:hAnsiTheme="minorHAnsi" w:cstheme="minorHAnsi"/>
-          <w:lang w:val="en-US"/>
         </w:rPr>
         <w:t>.</w:t>
       </w:r>
       <w:r>
         <w:rPr>
           <w:rFonts w:asciiTheme="minorHAnsi" w:hAnsiTheme="minorHAnsi" w:cstheme="minorHAnsi"/>
-          <w:lang w:val="en-US"/>
         </w:rPr>
         <w:t xml:space="preserve"> Finally, we plot this graph and get these results:  </w:t>
       </w:r>
@@ -955,7 +1044,6 @@
         <w:pStyle w:val="Default"/>
         <w:rPr>
           <w:rFonts w:asciiTheme="minorHAnsi" w:hAnsiTheme="minorHAnsi" w:cstheme="minorHAnsi"/>
-          <w:lang w:val="en-US"/>
         </w:rPr>
       </w:pPr>
     </w:p>
@@ -966,14 +1054,12 @@
         <w:rPr>
           <w:rFonts w:asciiTheme="minorHAnsi" w:hAnsiTheme="minorHAnsi" w:cstheme="minorHAnsi"/>
           <w:rtl/>
-          <w:lang w:val="en-US"/>
         </w:rPr>
       </w:pPr>
       <w:r>
         <w:rPr>
           <w:rFonts w:asciiTheme="minorHAnsi" w:hAnsiTheme="minorHAnsi" w:cstheme="minorHAnsi"/>
           <w:noProof/>
-          <w:lang w:val="en-US"/>
         </w:rPr>
         <w:lastRenderedPageBreak/>
         <w:drawing>
@@ -1018,7 +1104,6 @@
         <w:pStyle w:val="Default"/>
         <w:rPr>
           <w:rFonts w:asciiTheme="minorHAnsi" w:hAnsiTheme="minorHAnsi" w:cstheme="minorHAnsi"/>
-          <w:lang w:val="en-US"/>
         </w:rPr>
       </w:pPr>
     </w:p>
@@ -1027,7 +1112,6 @@
         <w:pStyle w:val="Default"/>
         <w:rPr>
           <w:rFonts w:asciiTheme="minorHAnsi" w:hAnsiTheme="minorHAnsi" w:cstheme="minorHAnsi"/>
-          <w:lang w:val="en-US"/>
         </w:rPr>
       </w:pPr>
     </w:p>
@@ -1036,7 +1120,6 @@
         <w:pStyle w:val="Default"/>
         <w:rPr>
           <w:rFonts w:asciiTheme="minorHAnsi" w:hAnsiTheme="minorHAnsi" w:cstheme="minorHAnsi"/>
-          <w:lang w:val="en-US"/>
         </w:rPr>
       </w:pPr>
     </w:p>
@@ -1045,7 +1128,6 @@
         <w:pStyle w:val="Default"/>
         <w:rPr>
           <w:rFonts w:asciiTheme="minorHAnsi" w:hAnsiTheme="minorHAnsi" w:cstheme="minorHAnsi"/>
-          <w:lang w:val="en-US"/>
         </w:rPr>
       </w:pPr>
     </w:p>
@@ -1054,28 +1136,13 @@
         <w:pStyle w:val="Default"/>
         <w:rPr>
           <w:rFonts w:asciiTheme="minorHAnsi" w:hAnsiTheme="minorHAnsi" w:cstheme="minorHAnsi"/>
-          <w:lang w:val="en-US"/>
         </w:rPr>
       </w:pPr>
       <w:r>
         <w:rPr>
           <w:rFonts w:asciiTheme="minorHAnsi" w:hAnsiTheme="minorHAnsi" w:cstheme="minorHAnsi"/>
-          <w:lang w:val="en-US"/>
-        </w:rPr>
-        <w:t>T</w:t>
-      </w:r>
-      <w:r>
-        <w:rPr>
-          <w:rFonts w:asciiTheme="minorHAnsi" w:hAnsiTheme="minorHAnsi" w:cstheme="minorHAnsi"/>
-        </w:rPr>
-        <w:t>he division of voters between the various parties</w:t>
-      </w:r>
-      <w:r>
-        <w:rPr>
-          <w:rFonts w:asciiTheme="minorHAnsi" w:hAnsiTheme="minorHAnsi" w:cstheme="minorHAnsi"/>
-          <w:lang w:val="en-US"/>
-        </w:rPr>
-        <w:t xml:space="preserve"> is:</w:t>
+        </w:rPr>
+        <w:t>The division of voters between the various parties is:</w:t>
       </w:r>
     </w:p>
     <w:p>
@@ -1083,7 +1150,6 @@
         <w:pStyle w:val="Default"/>
         <w:rPr>
           <w:rFonts w:asciiTheme="minorHAnsi" w:hAnsiTheme="minorHAnsi" w:cstheme="minorHAnsi"/>
-          <w:lang w:val="en-US"/>
         </w:rPr>
       </w:pPr>
     </w:p>
@@ -1092,7 +1158,6 @@
         <w:pStyle w:val="Default"/>
         <w:rPr>
           <w:rFonts w:asciiTheme="minorHAnsi" w:hAnsiTheme="minorHAnsi" w:cstheme="minorHAnsi"/>
-          <w:lang w:val="en-US"/>
         </w:rPr>
       </w:pPr>
     </w:p>
@@ -1102,14 +1167,12 @@
         <w:jc w:val="center"/>
         <w:rPr>
           <w:rFonts w:asciiTheme="minorHAnsi" w:hAnsiTheme="minorHAnsi" w:cstheme="minorHAnsi"/>
-          <w:lang w:val="en-US"/>
         </w:rPr>
       </w:pPr>
       <w:r>
         <w:rPr>
           <w:rFonts w:asciiTheme="minorHAnsi" w:hAnsiTheme="minorHAnsi" w:cstheme="minorHAnsi"/>
           <w:noProof/>
-          <w:lang w:val="en-US"/>
         </w:rPr>
         <w:drawing>
           <wp:anchor distT="0" distB="0" distL="114300" distR="114300" simplePos="0" relativeHeight="251658240" behindDoc="1" locked="0" layoutInCell="1" allowOverlap="1" wp14:anchorId="7DE69EBF" wp14:editId="5A0551BF">
@@ -1176,7 +1239,6 @@
         <w:jc w:val="center"/>
         <w:rPr>
           <w:rFonts w:asciiTheme="minorHAnsi" w:hAnsiTheme="minorHAnsi" w:cstheme="minorHAnsi"/>
-          <w:lang w:val="en-US"/>
         </w:rPr>
       </w:pPr>
     </w:p>
@@ -1185,7 +1247,6 @@
         <w:pStyle w:val="Default"/>
         <w:rPr>
           <w:rFonts w:asciiTheme="minorHAnsi" w:hAnsiTheme="minorHAnsi" w:cstheme="minorHAnsi"/>
-          <w:lang w:val="en-US"/>
         </w:rPr>
       </w:pPr>
     </w:p>
@@ -1195,7 +1256,6 @@
         <w:rPr>
           <w:rFonts w:asciiTheme="minorHAnsi" w:hAnsiTheme="minorHAnsi" w:cstheme="minorHAnsi"/>
           <w:rtl/>
-          <w:lang w:val="en-US"/>
         </w:rPr>
       </w:pPr>
     </w:p>
@@ -1205,7 +1265,6 @@
         <w:rPr>
           <w:rFonts w:asciiTheme="minorHAnsi" w:hAnsiTheme="minorHAnsi" w:cstheme="minorHAnsi"/>
           <w:rtl/>
-          <w:lang w:val="en-US"/>
         </w:rPr>
       </w:pPr>
     </w:p>
@@ -1221,7 +1280,6 @@
           <w:sz w:val="24"/>
           <w:szCs w:val="24"/>
           <w:highlight w:val="white"/>
-          <w:lang w:val="en-US"/>
         </w:rPr>
       </w:pPr>
     </w:p>
@@ -1238,7 +1296,6 @@
           <w:sz w:val="24"/>
           <w:szCs w:val="24"/>
           <w:highlight w:val="white"/>
-          <w:lang w:val="en-US"/>
         </w:rPr>
       </w:pPr>
       <w:r>
@@ -1248,7 +1305,6 @@
           <w:color w:val="000000"/>
           <w:sz w:val="24"/>
           <w:szCs w:val="24"/>
-          <w:lang w:val="en-US"/>
         </w:rPr>
         <w:lastRenderedPageBreak/>
         <w:drawing>
@@ -1325,7 +1381,6 @@
           <w:color w:val="000000"/>
           <w:sz w:val="24"/>
           <w:szCs w:val="24"/>
-          <w:lang w:val="en-US"/>
         </w:rPr>
       </w:pPr>
       <w:r>
@@ -1334,7 +1389,6 @@
           <w:color w:val="000000"/>
           <w:sz w:val="24"/>
           <w:szCs w:val="24"/>
-          <w:lang w:val="en-US"/>
         </w:rPr>
         <w:t xml:space="preserve">The </w:t>
       </w:r>
@@ -1345,17 +1399,7 @@
           <w:sz w:val="24"/>
           <w:szCs w:val="24"/>
         </w:rPr>
-        <w:t>CSV file that contain the voting predictions (predicted labels) on the test set</w:t>
-      </w:r>
-      <w:r>
-        <w:rPr>
-          <w:rFonts w:cstheme="minorHAnsi"/>
-          <w:color w:val="000000"/>
-          <w:sz w:val="24"/>
-          <w:szCs w:val="24"/>
-          <w:lang w:val="en-US"/>
-        </w:rPr>
-        <w:t xml:space="preserve"> is:</w:t>
+        <w:t>CSV file that contain the voting predictions (predicted labels) on the test set is:</w:t>
       </w:r>
     </w:p>
     <w:p>
@@ -1639,7 +1683,6 @@
           <w:rFonts w:cstheme="minorHAnsi"/>
           <w:sz w:val="24"/>
           <w:szCs w:val="24"/>
-          <w:lang w:val="en-US"/>
         </w:rPr>
       </w:pPr>
       <w:r>
@@ -1648,16 +1691,7 @@
           <w:sz w:val="24"/>
           <w:szCs w:val="24"/>
         </w:rPr>
-        <w:t>The (test) confusion matrix</w:t>
-      </w:r>
-      <w:r>
-        <w:rPr>
-          <w:rFonts w:cstheme="minorHAnsi"/>
-          <w:sz w:val="24"/>
-          <w:szCs w:val="24"/>
-          <w:lang w:val="en-US"/>
-        </w:rPr>
-        <w:t xml:space="preserve"> is:</w:t>
+        <w:t>The (test) confusion matrix is:</w:t>
       </w:r>
     </w:p>
     <w:p>
@@ -1670,7 +1704,6 @@
           <w:rFonts w:cstheme="minorHAnsi"/>
           <w:sz w:val="24"/>
           <w:szCs w:val="24"/>
-          <w:lang w:val="en-US"/>
         </w:rPr>
       </w:pPr>
     </w:p>
@@ -1685,7 +1718,6 @@
           <w:rFonts w:cstheme="minorHAnsi"/>
           <w:sz w:val="24"/>
           <w:szCs w:val="24"/>
-          <w:lang w:val="en-US"/>
         </w:rPr>
       </w:pPr>
       <w:r>
@@ -1694,7 +1726,6 @@
           <w:noProof/>
           <w:sz w:val="24"/>
           <w:szCs w:val="24"/>
-          <w:lang w:val="en-US"/>
         </w:rPr>
         <w:drawing>
           <wp:inline distT="0" distB="0" distL="0" distR="0" wp14:anchorId="0B58F52E" wp14:editId="6DA0FEBC">
@@ -1743,7 +1774,6 @@
           <w:rFonts w:cstheme="minorHAnsi"/>
           <w:sz w:val="24"/>
           <w:szCs w:val="24"/>
-          <w:lang w:val="en-US"/>
         </w:rPr>
       </w:pPr>
     </w:p>
@@ -1757,7 +1787,6 @@
           <w:rFonts w:cstheme="minorHAnsi"/>
           <w:sz w:val="24"/>
           <w:szCs w:val="24"/>
-          <w:lang w:val="en-US"/>
         </w:rPr>
       </w:pPr>
       <w:r>
@@ -1765,33 +1794,14 @@
           <w:rFonts w:cstheme="minorHAnsi"/>
           <w:sz w:val="24"/>
           <w:szCs w:val="24"/>
-          <w:lang w:val="en-US"/>
-        </w:rPr>
-        <w:t>T</w:t>
+        </w:rPr>
+        <w:t>Test error for the predicted votes is:</w:t>
       </w:r>
       <w:r>
         <w:rPr>
           <w:rFonts w:cstheme="minorHAnsi"/>
           <w:sz w:val="24"/>
           <w:szCs w:val="24"/>
-        </w:rPr>
-        <w:t>est error for the predicted votes</w:t>
-      </w:r>
-      <w:r>
-        <w:rPr>
-          <w:rFonts w:cstheme="minorHAnsi"/>
-          <w:sz w:val="24"/>
-          <w:szCs w:val="24"/>
-          <w:lang w:val="en-US"/>
-        </w:rPr>
-        <w:t xml:space="preserve"> is:</w:t>
-      </w:r>
-      <w:r>
-        <w:rPr>
-          <w:rFonts w:cstheme="minorHAnsi"/>
-          <w:sz w:val="24"/>
-          <w:szCs w:val="24"/>
-          <w:lang w:val="en-US"/>
         </w:rPr>
         <w:t xml:space="preserve"> 0.0779*100 = 7.79%</w:t>
       </w:r>
@@ -1806,7 +1816,6 @@
           <w:rFonts w:cstheme="minorHAnsi"/>
           <w:sz w:val="24"/>
           <w:szCs w:val="24"/>
-          <w:lang w:val="en-US"/>
         </w:rPr>
       </w:pPr>
     </w:p>
@@ -1821,7 +1830,6 @@
           <w:sz w:val="24"/>
           <w:szCs w:val="24"/>
           <w:u w:val="single"/>
-          <w:lang w:val="en-US"/>
         </w:rPr>
       </w:pPr>
     </w:p>
@@ -1836,7 +1844,6 @@
           <w:sz w:val="24"/>
           <w:szCs w:val="24"/>
           <w:u w:val="single"/>
-          <w:lang w:val="en-US"/>
         </w:rPr>
       </w:pPr>
     </w:p>
@@ -1851,7 +1858,6 @@
           <w:sz w:val="24"/>
           <w:szCs w:val="24"/>
           <w:u w:val="single"/>
-          <w:lang w:val="en-US"/>
         </w:rPr>
       </w:pPr>
     </w:p>
@@ -1866,7 +1872,6 @@
           <w:sz w:val="24"/>
           <w:szCs w:val="24"/>
           <w:u w:val="single"/>
-          <w:lang w:val="en-US"/>
         </w:rPr>
       </w:pPr>
     </w:p>
@@ -1881,7 +1886,6 @@
           <w:sz w:val="24"/>
           <w:szCs w:val="24"/>
           <w:u w:val="single"/>
-          <w:lang w:val="en-US"/>
         </w:rPr>
       </w:pPr>
     </w:p>
@@ -1896,7 +1900,6 @@
           <w:sz w:val="24"/>
           <w:szCs w:val="24"/>
           <w:u w:val="single"/>
-          <w:lang w:val="en-US"/>
         </w:rPr>
       </w:pPr>
     </w:p>
@@ -1911,7 +1914,6 @@
           <w:sz w:val="24"/>
           <w:szCs w:val="24"/>
           <w:u w:val="single"/>
-          <w:lang w:val="en-US"/>
         </w:rPr>
       </w:pPr>
     </w:p>
@@ -1926,7 +1928,6 @@
           <w:sz w:val="24"/>
           <w:szCs w:val="24"/>
           <w:u w:val="single"/>
-          <w:lang w:val="en-US"/>
         </w:rPr>
       </w:pPr>
     </w:p>
@@ -1941,7 +1942,6 @@
           <w:sz w:val="24"/>
           <w:szCs w:val="24"/>
           <w:u w:val="single"/>
-          <w:lang w:val="en-US"/>
         </w:rPr>
       </w:pPr>
     </w:p>
@@ -1956,7 +1956,6 @@
           <w:sz w:val="24"/>
           <w:szCs w:val="24"/>
           <w:u w:val="single"/>
-          <w:lang w:val="en-US"/>
         </w:rPr>
       </w:pPr>
     </w:p>
@@ -1971,7 +1970,6 @@
           <w:sz w:val="24"/>
           <w:szCs w:val="24"/>
           <w:u w:val="single"/>
-          <w:lang w:val="en-US"/>
         </w:rPr>
       </w:pPr>
     </w:p>
@@ -1986,7 +1984,6 @@
           <w:sz w:val="24"/>
           <w:szCs w:val="24"/>
           <w:u w:val="single"/>
-          <w:lang w:val="en-US"/>
         </w:rPr>
       </w:pPr>
     </w:p>
@@ -2001,7 +1998,6 @@
           <w:sz w:val="24"/>
           <w:szCs w:val="24"/>
           <w:u w:val="single"/>
-          <w:lang w:val="en-US"/>
         </w:rPr>
       </w:pPr>
     </w:p>
@@ -2016,7 +2012,6 @@
           <w:sz w:val="24"/>
           <w:szCs w:val="24"/>
           <w:u w:val="single"/>
-          <w:lang w:val="en-US"/>
         </w:rPr>
       </w:pPr>
     </w:p>
@@ -2031,7 +2026,6 @@
           <w:sz w:val="24"/>
           <w:szCs w:val="24"/>
           <w:u w:val="single"/>
-          <w:lang w:val="en-US"/>
         </w:rPr>
       </w:pPr>
     </w:p>
@@ -2046,7 +2040,6 @@
           <w:sz w:val="24"/>
           <w:szCs w:val="24"/>
           <w:u w:val="single"/>
-          <w:lang w:val="en-US"/>
         </w:rPr>
       </w:pPr>
     </w:p>
@@ -2061,7 +2054,6 @@
           <w:sz w:val="24"/>
           <w:szCs w:val="24"/>
           <w:u w:val="single"/>
-          <w:lang w:val="en-US"/>
         </w:rPr>
       </w:pPr>
     </w:p>
@@ -2076,7 +2068,6 @@
           <w:sz w:val="24"/>
           <w:szCs w:val="24"/>
           <w:u w:val="single"/>
-          <w:lang w:val="en-US"/>
         </w:rPr>
       </w:pPr>
     </w:p>
@@ -2091,7 +2082,6 @@
           <w:sz w:val="24"/>
           <w:szCs w:val="24"/>
           <w:u w:val="single"/>
-          <w:lang w:val="en-US"/>
         </w:rPr>
       </w:pPr>
       <w:r>
@@ -2100,10 +2090,27 @@
           <w:sz w:val="24"/>
           <w:szCs w:val="24"/>
           <w:u w:val="single"/>
-          <w:lang w:val="en-US"/>
         </w:rPr>
         <w:lastRenderedPageBreak/>
-        <w:t>Stage 4 - transportation services:</w:t>
+        <w:t xml:space="preserve">Stage 4 - </w:t>
+      </w:r>
+      <w:r>
+        <w:rPr>
+          <w:rFonts w:cstheme="minorHAnsi"/>
+          <w:sz w:val="24"/>
+          <w:szCs w:val="24"/>
+          <w:u w:val="single"/>
+        </w:rPr>
+        <w:t>T</w:t>
+      </w:r>
+      <w:r>
+        <w:rPr>
+          <w:rFonts w:cstheme="minorHAnsi"/>
+          <w:sz w:val="24"/>
+          <w:szCs w:val="24"/>
+          <w:u w:val="single"/>
+        </w:rPr>
+        <w:t>ransportation services:</w:t>
       </w:r>
     </w:p>
     <w:p>
@@ -2117,7 +2124,6 @@
           <w:sz w:val="24"/>
           <w:szCs w:val="24"/>
           <w:u w:val="single"/>
-          <w:lang w:val="en-US"/>
         </w:rPr>
       </w:pPr>
     </w:p>
@@ -2131,7 +2137,6 @@
           <w:rFonts w:cstheme="minorHAnsi"/>
           <w:sz w:val="24"/>
           <w:szCs w:val="24"/>
-          <w:lang w:val="en-US"/>
         </w:rPr>
       </w:pPr>
       <w:r>
@@ -2139,7 +2144,6 @@
           <w:rFonts w:cstheme="minorHAnsi"/>
           <w:sz w:val="24"/>
           <w:szCs w:val="24"/>
-          <w:lang w:val="en-US"/>
         </w:rPr>
         <w:t xml:space="preserve">We use the </w:t>
       </w:r>
@@ -2149,7 +2153,6 @@
           <w:rFonts w:cstheme="minorHAnsi"/>
           <w:sz w:val="24"/>
           <w:szCs w:val="24"/>
-          <w:lang w:val="en-US"/>
         </w:rPr>
         <w:t>predict_proba</w:t>
       </w:r>
@@ -2159,124 +2162,182 @@
           <w:rFonts w:cstheme="minorHAnsi"/>
           <w:sz w:val="24"/>
           <w:szCs w:val="24"/>
-          <w:lang w:val="en-US"/>
-        </w:rPr>
-        <w:t xml:space="preserve"> function to calculate the probability that each citizen vote</w:t>
+        </w:rPr>
+        <w:t xml:space="preserve"> function to </w:t>
       </w:r>
       <w:r>
         <w:rPr>
           <w:rFonts w:cstheme="minorHAnsi"/>
           <w:sz w:val="24"/>
           <w:szCs w:val="24"/>
-          <w:lang w:val="en-US"/>
-        </w:rPr>
-        <w:t>s</w:t>
+        </w:rPr>
+        <w:t>compute</w:t>
       </w:r>
       <w:r>
         <w:rPr>
           <w:rFonts w:cstheme="minorHAnsi"/>
           <w:sz w:val="24"/>
           <w:szCs w:val="24"/>
-          <w:lang w:val="en-US"/>
-        </w:rPr>
-        <w:t xml:space="preserve"> </w:t>
+        </w:rPr>
+        <w:t xml:space="preserve"> the probability that each citizen vote</w:t>
       </w:r>
       <w:r>
         <w:rPr>
           <w:rFonts w:cstheme="minorHAnsi"/>
           <w:sz w:val="24"/>
           <w:szCs w:val="24"/>
-          <w:lang w:val="en-US"/>
-        </w:rPr>
-        <w:t>for</w:t>
+        </w:rPr>
+        <w:t>s</w:t>
       </w:r>
       <w:r>
         <w:rPr>
           <w:rFonts w:cstheme="minorHAnsi"/>
           <w:sz w:val="24"/>
           <w:szCs w:val="24"/>
-          <w:lang w:val="en-US"/>
-        </w:rPr>
-        <w:t xml:space="preserve"> some party</w:t>
+        </w:rPr>
+        <w:t xml:space="preserve"> </w:t>
       </w:r>
       <w:r>
         <w:rPr>
           <w:rFonts w:cstheme="minorHAnsi"/>
           <w:sz w:val="24"/>
           <w:szCs w:val="24"/>
-          <w:lang w:val="en-US"/>
-        </w:rPr>
-        <w:t>, and if the probability is greater from the transportation threshold(that we have determined</w:t>
+        </w:rPr>
+        <w:t>for</w:t>
       </w:r>
       <w:r>
         <w:rPr>
           <w:rFonts w:cstheme="minorHAnsi"/>
           <w:sz w:val="24"/>
           <w:szCs w:val="24"/>
-          <w:lang w:val="en-US"/>
-        </w:rPr>
-        <w:t xml:space="preserve"> for 0.8</w:t>
+        </w:rPr>
+        <w:t xml:space="preserve"> some party</w:t>
       </w:r>
       <w:r>
         <w:rPr>
           <w:rFonts w:cstheme="minorHAnsi"/>
           <w:sz w:val="24"/>
           <w:szCs w:val="24"/>
-          <w:lang w:val="en-US"/>
-        </w:rPr>
-        <w:t xml:space="preserve">), </w:t>
+        </w:rPr>
+        <w:t xml:space="preserve">, and if the probability is greater </w:t>
       </w:r>
       <w:r>
         <w:rPr>
           <w:rFonts w:cstheme="minorHAnsi"/>
           <w:sz w:val="24"/>
           <w:szCs w:val="24"/>
-          <w:lang w:val="en-US"/>
-        </w:rPr>
-        <w:t xml:space="preserve"> </w:t>
+        </w:rPr>
+        <w:t>than</w:t>
       </w:r>
       <w:r>
         <w:rPr>
           <w:rFonts w:cstheme="minorHAnsi"/>
           <w:sz w:val="24"/>
           <w:szCs w:val="24"/>
-          <w:lang w:val="en-US"/>
-        </w:rPr>
-        <w:t>we add this citizen to the result list</w:t>
+        </w:rPr>
+        <w:t xml:space="preserve"> the transportation threshold</w:t>
       </w:r>
       <w:r>
         <w:rPr>
           <w:rFonts w:cstheme="minorHAnsi"/>
           <w:sz w:val="24"/>
           <w:szCs w:val="24"/>
-          <w:lang w:val="en-US"/>
-        </w:rPr>
-        <w:t xml:space="preserve"> in </w:t>
+        </w:rPr>
+        <w:t xml:space="preserve"> </w:t>
       </w:r>
       <w:r>
         <w:rPr>
           <w:rFonts w:cstheme="minorHAnsi"/>
           <w:sz w:val="24"/>
           <w:szCs w:val="24"/>
-          <w:lang w:val="en-US"/>
-        </w:rPr>
-        <w:t xml:space="preserve">a </w:t>
+        </w:rPr>
+        <w:t>(</w:t>
       </w:r>
       <w:r>
         <w:rPr>
           <w:rFonts w:cstheme="minorHAnsi"/>
           <w:sz w:val="24"/>
           <w:szCs w:val="24"/>
-          <w:lang w:val="en-US"/>
-        </w:rPr>
-        <w:t>specific label</w:t>
+        </w:rPr>
+        <w:t>which we estimated to be</w:t>
       </w:r>
       <w:r>
         <w:rPr>
           <w:rFonts w:cstheme="minorHAnsi"/>
           <w:sz w:val="24"/>
           <w:szCs w:val="24"/>
-          <w:lang w:val="en-US"/>
+        </w:rPr>
+        <w:t xml:space="preserve"> 0.8</w:t>
+      </w:r>
+      <w:r>
+        <w:rPr>
+          <w:rFonts w:cstheme="minorHAnsi"/>
+          <w:sz w:val="24"/>
+          <w:szCs w:val="24"/>
+        </w:rPr>
+        <w:t xml:space="preserve">), </w:t>
+      </w:r>
+      <w:r>
+        <w:rPr>
+          <w:rFonts w:cstheme="minorHAnsi"/>
+          <w:sz w:val="24"/>
+          <w:szCs w:val="24"/>
+        </w:rPr>
+        <w:t xml:space="preserve"> </w:t>
+      </w:r>
+      <w:r>
+        <w:rPr>
+          <w:rFonts w:cstheme="minorHAnsi"/>
+          <w:sz w:val="24"/>
+          <w:szCs w:val="24"/>
+        </w:rPr>
+        <w:t>we add this citizen to the result list</w:t>
+      </w:r>
+      <w:r>
+        <w:rPr>
+          <w:rFonts w:cstheme="minorHAnsi"/>
+          <w:sz w:val="24"/>
+          <w:szCs w:val="24"/>
+        </w:rPr>
+        <w:t xml:space="preserve"> </w:t>
+      </w:r>
+      <w:r>
+        <w:rPr>
+          <w:rFonts w:cstheme="minorHAnsi"/>
+          <w:sz w:val="24"/>
+          <w:szCs w:val="24"/>
+        </w:rPr>
+        <w:t>of</w:t>
+      </w:r>
+      <w:r>
+        <w:rPr>
+          <w:rFonts w:cstheme="minorHAnsi"/>
+          <w:sz w:val="24"/>
+          <w:szCs w:val="24"/>
+        </w:rPr>
+        <w:t xml:space="preserve"> </w:t>
+      </w:r>
+      <w:r>
+        <w:rPr>
+          <w:rFonts w:cstheme="minorHAnsi"/>
+          <w:sz w:val="24"/>
+          <w:szCs w:val="24"/>
+        </w:rPr>
+        <w:t xml:space="preserve">a </w:t>
+      </w:r>
+      <w:r>
+        <w:rPr>
+          <w:rFonts w:cstheme="minorHAnsi"/>
+          <w:sz w:val="24"/>
+          <w:szCs w:val="24"/>
+        </w:rPr>
+        <w:t>specific label</w:t>
+      </w:r>
+      <w:r>
+        <w:rPr>
+          <w:rFonts w:cstheme="minorHAnsi"/>
+          <w:sz w:val="24"/>
+          <w:szCs w:val="24"/>
         </w:rPr>
         <w:t>.</w:t>
       </w:r>
@@ -2291,7 +2352,6 @@
           <w:rFonts w:cstheme="minorHAnsi"/>
           <w:sz w:val="24"/>
           <w:szCs w:val="24"/>
-          <w:lang w:val="en-US"/>
         </w:rPr>
       </w:pPr>
     </w:p>
@@ -2305,7 +2365,6 @@
           <w:rFonts w:cstheme="minorHAnsi"/>
           <w:sz w:val="24"/>
           <w:szCs w:val="24"/>
-          <w:lang w:val="en-US"/>
         </w:rPr>
       </w:pPr>
       <w:r>
@@ -2313,18 +2372,16 @@
           <w:rFonts w:cstheme="minorHAnsi"/>
           <w:sz w:val="24"/>
           <w:szCs w:val="24"/>
-          <w:lang w:val="en-US"/>
-        </w:rPr>
-        <w:t>T</w:t>
+        </w:rPr>
+        <w:t>We get the following results</w:t>
       </w:r>
       <w:r>
         <w:rPr>
           <w:rFonts w:cstheme="minorHAnsi"/>
           <w:sz w:val="24"/>
           <w:szCs w:val="24"/>
-          <w:lang w:val="en-US"/>
-        </w:rPr>
-        <w:t>he results that we get is:</w:t>
+        </w:rPr>
+        <w:t>:</w:t>
       </w:r>
     </w:p>
     <w:p>
@@ -2339,7 +2396,6 @@
           <w:sz w:val="24"/>
           <w:szCs w:val="24"/>
           <w:highlight w:val="white"/>
-          <w:lang w:val="en-US"/>
         </w:rPr>
       </w:pPr>
     </w:p>
@@ -36999,21 +37055,7 @@
           <w:szCs w:val="28"/>
         </w:rPr>
         <w:lastRenderedPageBreak/>
-        <w:t>Non-Mandatory Assignments</w:t>
-      </w:r>
-      <w:r>
-        <w:rPr>
-          <w:rFonts w:asciiTheme="minorHAnsi" w:hAnsiTheme="minorHAnsi" w:cstheme="minorHAnsi"/>
-          <w:b/>
-          <w:bCs/>
-          <w:i/>
-          <w:iCs/>
-          <w:color w:val="006FC0"/>
-          <w:sz w:val="28"/>
-          <w:szCs w:val="28"/>
-          <w:lang w:val="en-US"/>
-        </w:rPr>
-        <w:t>:</w:t>
+        <w:t>Non-Mandatory Assignments:</w:t>
       </w:r>
     </w:p>
     <w:p>
@@ -37045,7 +37087,6 @@
           <w:color w:val="000000"/>
           <w:sz w:val="24"/>
           <w:szCs w:val="24"/>
-          <w:lang w:val="en-US"/>
         </w:rPr>
       </w:pPr>
       <w:r>
@@ -37058,7 +37099,6 @@
           <w:color w:val="000000"/>
           <w:sz w:val="24"/>
           <w:szCs w:val="24"/>
-          <w:lang w:val="en-US"/>
         </w:rPr>
         <w:t>A</w:t>
       </w:r>
@@ -37072,7 +37112,6 @@
           <w:color w:val="000000"/>
           <w:sz w:val="24"/>
           <w:szCs w:val="24"/>
-          <w:lang w:val="en-US"/>
         </w:rPr>
         <w:t>.</w:t>
       </w:r>
@@ -37088,7 +37127,6 @@
           <w:color w:val="000000"/>
           <w:sz w:val="24"/>
           <w:szCs w:val="24"/>
-          <w:lang w:val="en-US"/>
         </w:rPr>
       </w:pPr>
       <w:r>
@@ -37097,7 +37135,6 @@
           <w:color w:val="000000"/>
           <w:sz w:val="24"/>
           <w:szCs w:val="24"/>
-          <w:lang w:val="en-US"/>
         </w:rPr>
         <w:t xml:space="preserve">We wrote a script that takes as an input the different models we trained and their accuracies, and </w:t>
       </w:r>
@@ -37107,7 +37144,6 @@
           <w:color w:val="000000"/>
           <w:sz w:val="24"/>
           <w:szCs w:val="24"/>
-          <w:lang w:val="en-US"/>
         </w:rPr>
         <w:t>that</w:t>
       </w:r>
@@ -37117,7 +37153,6 @@
           <w:color w:val="000000"/>
           <w:sz w:val="24"/>
           <w:szCs w:val="24"/>
-          <w:lang w:val="en-US"/>
         </w:rPr>
         <w:t xml:space="preserve"> returns the model with the best accuracy.</w:t>
       </w:r>
@@ -37133,7 +37168,6 @@
           <w:color w:val="000000"/>
           <w:sz w:val="24"/>
           <w:szCs w:val="24"/>
-          <w:lang w:val="en-US"/>
         </w:rPr>
       </w:pPr>
       <w:r>
@@ -37142,7 +37176,6 @@
           <w:color w:val="000000"/>
           <w:sz w:val="24"/>
           <w:szCs w:val="24"/>
-          <w:lang w:val="en-US"/>
         </w:rPr>
         <w:t xml:space="preserve">The output we got is the following model : </w:t>
       </w:r>
@@ -37158,7 +37191,6 @@
           <w:color w:val="000000"/>
           <w:sz w:val="24"/>
           <w:szCs w:val="24"/>
-          <w:lang w:val="en-US"/>
         </w:rPr>
       </w:pPr>
       <w:proofErr w:type="spellStart"/>
@@ -37168,7 +37200,6 @@
           <w:color w:val="2B91AF"/>
           <w:sz w:val="24"/>
           <w:szCs w:val="24"/>
-          <w:lang w:val="en-US"/>
         </w:rPr>
         <w:t>RandomForestClassifier</w:t>
       </w:r>
@@ -37179,7 +37210,6 @@
           <w:color w:val="000000"/>
           <w:sz w:val="24"/>
           <w:szCs w:val="24"/>
-          <w:lang w:val="en-US"/>
         </w:rPr>
         <w:t>(</w:t>
       </w:r>
@@ -37190,7 +37220,6 @@
           <w:color w:val="000000"/>
           <w:sz w:val="24"/>
           <w:szCs w:val="24"/>
-          <w:lang w:val="en-US"/>
         </w:rPr>
         <w:t>n_jobs</w:t>
       </w:r>
@@ -37201,7 +37230,6 @@
           <w:color w:val="000000"/>
           <w:sz w:val="24"/>
           <w:szCs w:val="24"/>
-          <w:lang w:val="en-US"/>
         </w:rPr>
         <w:t xml:space="preserve">=-1, </w:t>
       </w:r>
@@ -37212,7 +37240,6 @@
           <w:color w:val="000000"/>
           <w:sz w:val="24"/>
           <w:szCs w:val="24"/>
-          <w:lang w:val="en-US"/>
         </w:rPr>
         <w:t>random_state</w:t>
       </w:r>
@@ -37223,7 +37250,6 @@
           <w:color w:val="000000"/>
           <w:sz w:val="24"/>
           <w:szCs w:val="24"/>
-          <w:lang w:val="en-US"/>
         </w:rPr>
         <w:t>=0, criterion=</w:t>
       </w:r>
@@ -37233,7 +37259,6 @@
           <w:color w:val="A31515"/>
           <w:sz w:val="24"/>
           <w:szCs w:val="24"/>
-          <w:lang w:val="en-US"/>
         </w:rPr>
         <w:t>'entropy'</w:t>
       </w:r>
@@ -37243,7 +37268,6 @@
           <w:color w:val="000000"/>
           <w:sz w:val="24"/>
           <w:szCs w:val="24"/>
-          <w:lang w:val="en-US"/>
         </w:rPr>
         <w:t>)</w:t>
       </w:r>
@@ -37259,7 +37283,6 @@
           <w:color w:val="000000"/>
           <w:sz w:val="24"/>
           <w:szCs w:val="24"/>
-          <w:lang w:val="en-US"/>
         </w:rPr>
       </w:pPr>
     </w:p>
@@ -37274,7 +37297,6 @@
           <w:color w:val="000000"/>
           <w:sz w:val="24"/>
           <w:szCs w:val="24"/>
-          <w:lang w:val="en-US"/>
         </w:rPr>
       </w:pPr>
     </w:p>
@@ -37293,7 +37315,6 @@
           <w:color w:val="000000"/>
           <w:sz w:val="24"/>
           <w:szCs w:val="24"/>
-          <w:lang w:val="en-US"/>
         </w:rPr>
       </w:pPr>
       <w:r>
@@ -37306,7 +37327,6 @@
           <w:color w:val="000000"/>
           <w:sz w:val="24"/>
           <w:szCs w:val="24"/>
-          <w:lang w:val="en-US"/>
         </w:rPr>
         <w:t>C</w:t>
       </w:r>
@@ -37320,7 +37340,6 @@
           <w:color w:val="000000"/>
           <w:sz w:val="24"/>
           <w:szCs w:val="24"/>
-          <w:lang w:val="en-US"/>
         </w:rPr>
         <w:t>.</w:t>
       </w:r>
@@ -37336,7 +37355,6 @@
           <w:color w:val="000000"/>
           <w:sz w:val="24"/>
           <w:szCs w:val="24"/>
-          <w:lang w:val="en-US"/>
         </w:rPr>
       </w:pPr>
       <w:r>
@@ -37345,7 +37363,6 @@
           <w:color w:val="000000"/>
           <w:sz w:val="24"/>
           <w:szCs w:val="24"/>
-          <w:lang w:val="en-US"/>
         </w:rPr>
         <w:t xml:space="preserve">After doing many manipulations, we found out that modifying the </w:t>
       </w:r>
@@ -37356,7 +37373,6 @@
           <w:color w:val="000000"/>
           <w:sz w:val="24"/>
           <w:szCs w:val="24"/>
-          <w:lang w:val="en-US"/>
         </w:rPr>
         <w:t>Yearly_IncomeK</w:t>
       </w:r>
@@ -37367,7 +37383,6 @@
           <w:color w:val="000000"/>
           <w:sz w:val="24"/>
           <w:szCs w:val="24"/>
-          <w:lang w:val="en-US"/>
         </w:rPr>
         <w:t xml:space="preserve"> and the </w:t>
       </w:r>
@@ -37378,7 +37393,6 @@
           <w:color w:val="000000"/>
           <w:sz w:val="24"/>
           <w:szCs w:val="24"/>
-          <w:lang w:val="en-US"/>
         </w:rPr>
         <w:t>Number_of_differnt_parties_voted_for</w:t>
       </w:r>
@@ -37389,7 +37403,6 @@
           <w:color w:val="000000"/>
           <w:sz w:val="24"/>
           <w:szCs w:val="24"/>
-          <w:lang w:val="en-US"/>
         </w:rPr>
         <w:t xml:space="preserve"> has no impact on the elections’ winner.</w:t>
       </w:r>
@@ -37399,7 +37412,6 @@
           <w:color w:val="000000"/>
           <w:sz w:val="24"/>
           <w:szCs w:val="24"/>
-          <w:lang w:val="en-US"/>
         </w:rPr>
         <w:br/>
         <w:t xml:space="preserve">However, every other </w:t>
@@ -37411,7 +37423,6 @@
           <w:color w:val="000000"/>
           <w:sz w:val="24"/>
           <w:szCs w:val="24"/>
-          <w:lang w:val="en-US"/>
         </w:rPr>
         <w:t>modifications</w:t>
       </w:r>
@@ -37422,7 +37433,6 @@
           <w:color w:val="000000"/>
           <w:sz w:val="24"/>
           <w:szCs w:val="24"/>
-          <w:lang w:val="en-US"/>
         </w:rPr>
         <w:t xml:space="preserve"> has an impact:</w:t>
       </w:r>
@@ -37438,7 +37448,6 @@
           <w:color w:val="000000"/>
           <w:sz w:val="24"/>
           <w:szCs w:val="24"/>
-          <w:lang w:val="en-US"/>
         </w:rPr>
       </w:pPr>
     </w:p>
@@ -37453,7 +37462,6 @@
           <w:color w:val="000000"/>
           <w:sz w:val="24"/>
           <w:szCs w:val="24"/>
-          <w:lang w:val="en-US"/>
         </w:rPr>
       </w:pPr>
     </w:p>
@@ -37483,7 +37491,6 @@
                 <w:color w:val="000000"/>
                 <w:sz w:val="24"/>
                 <w:szCs w:val="24"/>
-                <w:lang w:val="en-US"/>
               </w:rPr>
             </w:pPr>
             <w:r>
@@ -37492,7 +37499,6 @@
                 <w:color w:val="000000"/>
                 <w:sz w:val="24"/>
                 <w:szCs w:val="24"/>
-                <w:lang w:val="en-US"/>
               </w:rPr>
               <w:t>Feature</w:t>
             </w:r>
@@ -37512,7 +37518,6 @@
                 <w:color w:val="000000"/>
                 <w:sz w:val="24"/>
                 <w:szCs w:val="24"/>
-                <w:lang w:val="en-US"/>
               </w:rPr>
             </w:pPr>
             <w:r>
@@ -37521,7 +37526,6 @@
                 <w:color w:val="000000"/>
                 <w:sz w:val="24"/>
                 <w:szCs w:val="24"/>
-                <w:lang w:val="en-US"/>
               </w:rPr>
               <w:t>Operation</w:t>
             </w:r>
@@ -37541,7 +37545,6 @@
                 <w:color w:val="000000"/>
                 <w:sz w:val="24"/>
                 <w:szCs w:val="24"/>
-                <w:lang w:val="en-US"/>
               </w:rPr>
             </w:pPr>
             <w:r>
@@ -37550,7 +37553,6 @@
                 <w:color w:val="000000"/>
                 <w:sz w:val="24"/>
                 <w:szCs w:val="24"/>
-                <w:lang w:val="en-US"/>
               </w:rPr>
               <w:t>Winner</w:t>
             </w:r>
@@ -37572,7 +37574,6 @@
                 <w:color w:val="000000"/>
                 <w:sz w:val="24"/>
                 <w:szCs w:val="24"/>
-                <w:lang w:val="en-US"/>
               </w:rPr>
             </w:pPr>
             <w:proofErr w:type="spellStart"/>
@@ -37582,7 +37583,6 @@
                 <w:color w:val="000000"/>
                 <w:sz w:val="24"/>
                 <w:szCs w:val="24"/>
-                <w:lang w:val="en-US"/>
               </w:rPr>
               <w:t>Political_interest_Total_Score</w:t>
             </w:r>
@@ -37603,7 +37603,6 @@
                 <w:color w:val="000000"/>
                 <w:sz w:val="24"/>
                 <w:szCs w:val="24"/>
-                <w:lang w:val="en-US"/>
               </w:rPr>
             </w:pPr>
             <w:r>
@@ -37612,7 +37611,6 @@
                 <w:color w:val="000000"/>
                 <w:sz w:val="24"/>
                 <w:szCs w:val="24"/>
-                <w:lang w:val="en-US"/>
               </w:rPr>
               <w:t>+24</w:t>
             </w:r>
@@ -37632,7 +37630,6 @@
                 <w:color w:val="000000"/>
                 <w:sz w:val="24"/>
                 <w:szCs w:val="24"/>
-                <w:lang w:val="en-US"/>
               </w:rPr>
             </w:pPr>
             <w:r>
@@ -37641,7 +37638,6 @@
                 <w:color w:val="000000"/>
                 <w:sz w:val="24"/>
                 <w:szCs w:val="24"/>
-                <w:lang w:val="en-US"/>
               </w:rPr>
               <w:t>Browns</w:t>
             </w:r>
@@ -37663,7 +37659,6 @@
                 <w:color w:val="000000"/>
                 <w:sz w:val="24"/>
                 <w:szCs w:val="24"/>
-                <w:lang w:val="en-US"/>
               </w:rPr>
             </w:pPr>
             <w:proofErr w:type="spellStart"/>
@@ -37673,7 +37668,6 @@
                 <w:color w:val="000000"/>
                 <w:sz w:val="24"/>
                 <w:szCs w:val="24"/>
-                <w:lang w:val="en-US"/>
               </w:rPr>
               <w:t>Avg_Satisfaction_with_previous_vote</w:t>
             </w:r>
@@ -37694,7 +37688,6 @@
                 <w:color w:val="000000"/>
                 <w:sz w:val="24"/>
                 <w:szCs w:val="24"/>
-                <w:lang w:val="en-US"/>
               </w:rPr>
             </w:pPr>
             <w:r>
@@ -37703,7 +37696,6 @@
                 <w:color w:val="000000"/>
                 <w:sz w:val="24"/>
                 <w:szCs w:val="24"/>
-                <w:lang w:val="en-US"/>
               </w:rPr>
               <w:t>+2</w:t>
             </w:r>
@@ -37723,7 +37715,6 @@
                 <w:color w:val="000000"/>
                 <w:sz w:val="24"/>
                 <w:szCs w:val="24"/>
-                <w:lang w:val="en-US"/>
               </w:rPr>
             </w:pPr>
             <w:r>
@@ -37732,7 +37723,6 @@
                 <w:color w:val="000000"/>
                 <w:sz w:val="24"/>
                 <w:szCs w:val="24"/>
-                <w:lang w:val="en-US"/>
               </w:rPr>
               <w:t>Browns</w:t>
             </w:r>
@@ -37754,7 +37744,6 @@
                 <w:color w:val="000000"/>
                 <w:sz w:val="24"/>
                 <w:szCs w:val="24"/>
-                <w:lang w:val="en-US"/>
               </w:rPr>
             </w:pPr>
             <w:proofErr w:type="spellStart"/>
@@ -37764,7 +37753,6 @@
                 <w:color w:val="000000"/>
                 <w:sz w:val="24"/>
                 <w:szCs w:val="24"/>
-                <w:lang w:val="en-US"/>
               </w:rPr>
               <w:t>Avg_monthly_income_all_years</w:t>
             </w:r>
@@ -37785,7 +37773,6 @@
                 <w:color w:val="000000"/>
                 <w:sz w:val="24"/>
                 <w:szCs w:val="24"/>
-                <w:lang w:val="en-US"/>
               </w:rPr>
             </w:pPr>
             <w:r>
@@ -37794,7 +37781,6 @@
                 <w:color w:val="000000"/>
                 <w:sz w:val="24"/>
                 <w:szCs w:val="24"/>
-                <w:lang w:val="en-US"/>
               </w:rPr>
               <w:t>+0.5</w:t>
             </w:r>
@@ -37814,7 +37800,6 @@
                 <w:color w:val="000000"/>
                 <w:sz w:val="24"/>
                 <w:szCs w:val="24"/>
-                <w:lang w:val="en-US"/>
               </w:rPr>
             </w:pPr>
             <w:r>
@@ -37823,7 +37808,6 @@
                 <w:color w:val="000000"/>
                 <w:sz w:val="24"/>
                 <w:szCs w:val="24"/>
-                <w:lang w:val="en-US"/>
               </w:rPr>
               <w:t>Browns</w:t>
             </w:r>
@@ -37845,7 +37829,6 @@
                 <w:color w:val="000000"/>
                 <w:sz w:val="24"/>
                 <w:szCs w:val="24"/>
-                <w:lang w:val="en-US"/>
               </w:rPr>
             </w:pPr>
             <w:proofErr w:type="spellStart"/>
@@ -37855,7 +37838,6 @@
                 <w:color w:val="000000"/>
                 <w:sz w:val="24"/>
                 <w:szCs w:val="24"/>
-                <w:lang w:val="en-US"/>
               </w:rPr>
               <w:t>Most_Important_Issue</w:t>
             </w:r>
@@ -37876,7 +37858,6 @@
                 <w:color w:val="000000"/>
                 <w:sz w:val="24"/>
                 <w:szCs w:val="24"/>
-                <w:lang w:val="en-US"/>
               </w:rPr>
             </w:pPr>
             <w:r>
@@ -37885,7 +37866,6 @@
                 <w:color w:val="000000"/>
                 <w:sz w:val="24"/>
                 <w:szCs w:val="24"/>
-                <w:lang w:val="en-US"/>
               </w:rPr>
               <w:t>+4</w:t>
             </w:r>
@@ -37905,7 +37885,6 @@
                 <w:color w:val="000000"/>
                 <w:sz w:val="24"/>
                 <w:szCs w:val="24"/>
-                <w:lang w:val="en-US"/>
               </w:rPr>
             </w:pPr>
             <w:r>
@@ -37914,7 +37893,6 @@
                 <w:color w:val="000000"/>
                 <w:sz w:val="24"/>
                 <w:szCs w:val="24"/>
-                <w:lang w:val="en-US"/>
               </w:rPr>
               <w:t>Browns</w:t>
             </w:r>
@@ -37936,7 +37914,6 @@
                 <w:color w:val="000000"/>
                 <w:sz w:val="24"/>
                 <w:szCs w:val="24"/>
-                <w:lang w:val="en-US"/>
               </w:rPr>
             </w:pPr>
             <w:proofErr w:type="spellStart"/>
@@ -37946,7 +37923,6 @@
                 <w:color w:val="000000"/>
                 <w:sz w:val="24"/>
                 <w:szCs w:val="24"/>
-                <w:lang w:val="en-US"/>
               </w:rPr>
               <w:t>Overall_happiness_score</w:t>
             </w:r>
@@ -37967,7 +37943,6 @@
                 <w:color w:val="000000"/>
                 <w:sz w:val="24"/>
                 <w:szCs w:val="24"/>
-                <w:lang w:val="en-US"/>
               </w:rPr>
             </w:pPr>
             <w:r>
@@ -37976,7 +37951,6 @@
                 <w:color w:val="000000"/>
                 <w:sz w:val="24"/>
                 <w:szCs w:val="24"/>
-                <w:lang w:val="en-US"/>
               </w:rPr>
               <w:t>+3</w:t>
             </w:r>
@@ -37996,7 +37970,6 @@
                 <w:color w:val="000000"/>
                 <w:sz w:val="24"/>
                 <w:szCs w:val="24"/>
-                <w:lang w:val="en-US"/>
               </w:rPr>
             </w:pPr>
             <w:r>
@@ -38005,7 +37978,6 @@
                 <w:color w:val="000000"/>
                 <w:sz w:val="24"/>
                 <w:szCs w:val="24"/>
-                <w:lang w:val="en-US"/>
               </w:rPr>
               <w:t>Browns</w:t>
             </w:r>
@@ -38027,7 +37999,6 @@
                 <w:color w:val="000000"/>
                 <w:sz w:val="24"/>
                 <w:szCs w:val="24"/>
-                <w:lang w:val="en-US"/>
               </w:rPr>
             </w:pPr>
             <w:proofErr w:type="spellStart"/>
@@ -38037,7 +38008,6 @@
                 <w:color w:val="000000"/>
                 <w:sz w:val="24"/>
                 <w:szCs w:val="24"/>
-                <w:lang w:val="en-US"/>
               </w:rPr>
               <w:t>Avg_size_per_room</w:t>
             </w:r>
@@ -38058,7 +38028,6 @@
                 <w:color w:val="000000"/>
                 <w:sz w:val="24"/>
                 <w:szCs w:val="24"/>
-                <w:lang w:val="en-US"/>
               </w:rPr>
             </w:pPr>
             <w:r>
@@ -38067,7 +38036,6 @@
                 <w:color w:val="000000"/>
                 <w:sz w:val="24"/>
                 <w:szCs w:val="24"/>
-                <w:lang w:val="en-US"/>
               </w:rPr>
               <w:t>+3</w:t>
             </w:r>
@@ -38087,7 +38055,6 @@
                 <w:color w:val="000000"/>
                 <w:sz w:val="24"/>
                 <w:szCs w:val="24"/>
-                <w:lang w:val="en-US"/>
               </w:rPr>
             </w:pPr>
             <w:r>
@@ -38096,7 +38063,6 @@
                 <w:color w:val="000000"/>
                 <w:sz w:val="24"/>
                 <w:szCs w:val="24"/>
-                <w:lang w:val="en-US"/>
               </w:rPr>
               <w:t>Purples</w:t>
             </w:r>
@@ -38118,7 +38084,6 @@
                 <w:color w:val="000000"/>
                 <w:sz w:val="24"/>
                 <w:szCs w:val="24"/>
-                <w:lang w:val="en-US"/>
               </w:rPr>
             </w:pPr>
             <w:proofErr w:type="spellStart"/>
@@ -38128,7 +38093,6 @@
                 <w:color w:val="000000"/>
                 <w:sz w:val="24"/>
                 <w:szCs w:val="24"/>
-                <w:lang w:val="en-US"/>
               </w:rPr>
               <w:t>Weighted_education_rank</w:t>
             </w:r>
@@ -38149,7 +38113,6 @@
                 <w:color w:val="000000"/>
                 <w:sz w:val="24"/>
                 <w:szCs w:val="24"/>
-                <w:lang w:val="en-US"/>
               </w:rPr>
             </w:pPr>
             <w:r>
@@ -38158,7 +38121,6 @@
                 <w:color w:val="000000"/>
                 <w:sz w:val="24"/>
                 <w:szCs w:val="24"/>
-                <w:lang w:val="en-US"/>
               </w:rPr>
               <w:t>+3</w:t>
             </w:r>
@@ -38178,7 +38140,6 @@
                 <w:color w:val="000000"/>
                 <w:sz w:val="24"/>
                 <w:szCs w:val="24"/>
-                <w:lang w:val="en-US"/>
               </w:rPr>
             </w:pPr>
             <w:r>
@@ -38187,7 +38148,6 @@
                 <w:color w:val="000000"/>
                 <w:sz w:val="24"/>
                 <w:szCs w:val="24"/>
-                <w:lang w:val="en-US"/>
               </w:rPr>
               <w:t>Browns</w:t>
             </w:r>
@@ -38206,7 +38166,6 @@
           <w:color w:val="000000"/>
           <w:sz w:val="24"/>
           <w:szCs w:val="24"/>
-          <w:lang w:val="en-US"/>
         </w:rPr>
       </w:pPr>
     </w:p>
@@ -38221,7 +38180,6 @@
           <w:color w:val="000000"/>
           <w:sz w:val="24"/>
           <w:szCs w:val="24"/>
-          <w:lang w:val="en-US"/>
         </w:rPr>
       </w:pPr>
       <w:r>
@@ -38230,7 +38188,6 @@
           <w:color w:val="000000"/>
           <w:sz w:val="24"/>
           <w:szCs w:val="24"/>
-          <w:lang w:val="en-US"/>
         </w:rPr>
         <w:t>(The operations were made on the prepared test data set)</w:t>
       </w:r>
@@ -38246,7 +38203,6 @@
           <w:color w:val="000000"/>
           <w:sz w:val="24"/>
           <w:szCs w:val="24"/>
-          <w:lang w:val="en-US"/>
         </w:rPr>
       </w:pPr>
     </w:p>
@@ -38261,7 +38217,6 @@
           <w:color w:val="000000"/>
           <w:sz w:val="24"/>
           <w:szCs w:val="24"/>
-          <w:lang w:val="en-US"/>
         </w:rPr>
       </w:pPr>
     </w:p>
@@ -38276,7 +38231,6 @@
           <w:color w:val="000000"/>
           <w:sz w:val="24"/>
           <w:szCs w:val="24"/>
-          <w:lang w:val="en-US"/>
         </w:rPr>
       </w:pPr>
     </w:p>
@@ -38298,7 +38252,6 @@
           <w:color w:val="006FC0"/>
           <w:sz w:val="28"/>
           <w:szCs w:val="28"/>
-          <w:lang w:val="en-US"/>
         </w:rPr>
         <w:t>Widrow</w:t>
       </w:r>
@@ -38313,7 +38266,6 @@
           <w:color w:val="006FC0"/>
           <w:sz w:val="28"/>
           <w:szCs w:val="28"/>
-          <w:lang w:val="en-US"/>
         </w:rPr>
         <w:t xml:space="preserve">-Hoff </w:t>
       </w:r>
@@ -38328,7 +38280,6 @@
           <w:color w:val="006FC0"/>
           <w:sz w:val="28"/>
           <w:szCs w:val="28"/>
-          <w:lang w:val="en-US"/>
         </w:rPr>
         <w:t>Assignement</w:t>
       </w:r>
@@ -38343,7 +38294,6 @@
           <w:color w:val="006FC0"/>
           <w:sz w:val="28"/>
           <w:szCs w:val="28"/>
-          <w:lang w:val="en-US"/>
         </w:rPr>
         <w:t>:</w:t>
       </w:r>
@@ -38359,7 +38309,6 @@
           <w:color w:val="000000"/>
           <w:sz w:val="24"/>
           <w:szCs w:val="24"/>
-          <w:lang w:val="en-US"/>
         </w:rPr>
       </w:pPr>
     </w:p>
@@ -38374,7 +38323,6 @@
           <w:color w:val="000000"/>
           <w:sz w:val="24"/>
           <w:szCs w:val="24"/>
-          <w:lang w:val="en-US"/>
         </w:rPr>
       </w:pPr>
     </w:p>
@@ -38452,15 +38400,15 @@
   <w:p>
     <w:pPr>
       <w:pStyle w:val="Header"/>
-      <w:rPr>
-        <w:lang w:val="en-US"/>
-      </w:rPr>
     </w:pPr>
     <w:r>
-      <w:rPr>
-        <w:lang w:val="en-US"/>
-      </w:rPr>
-      <w:t>Itay israelov</w:t>
+      <w:t xml:space="preserve">Itay </w:t>
+    </w:r>
+    <w:r>
+      <w:t>I</w:t>
+    </w:r>
+    <w:r>
+      <w:t>sraelov</w:t>
     </w:r>
   </w:p>
 </w:hdr>
@@ -40091,7 +40039,7 @@
         <w:rFonts w:asciiTheme="minorHAnsi" w:eastAsiaTheme="minorHAnsi" w:hAnsiTheme="minorHAnsi" w:cstheme="minorBidi"/>
         <w:sz w:val="22"/>
         <w:szCs w:val="22"/>
-        <w:lang w:eastAsia="en-US" w:bidi="he-IL"/>
+        <w:lang w:val="en-US" w:eastAsia="en-US" w:bidi="he-IL"/>
       </w:rPr>
     </w:rPrDefault>
     <w:pPrDefault>

</xml_diff>

<commit_message>
I guess it's ready now for submission :)
</commit_message>
<xml_diff>
--- a/short documentation.docx
+++ b/short documentation.docx
@@ -38311,6 +38311,47 @@
           <w:szCs w:val="24"/>
         </w:rPr>
       </w:pPr>
+    </w:p>
+    <w:p>
+      <w:pPr>
+        <w:autoSpaceDE w:val="0"/>
+        <w:autoSpaceDN w:val="0"/>
+        <w:adjustRightInd w:val="0"/>
+        <w:spacing w:after="0" w:line="240" w:lineRule="auto"/>
+        <w:rPr>
+          <w:rFonts w:cstheme="minorHAnsi"/>
+          <w:color w:val="000000"/>
+          <w:sz w:val="24"/>
+          <w:szCs w:val="24"/>
+        </w:rPr>
+      </w:pPr>
+      <w:r>
+        <w:rPr>
+          <w:rFonts w:cstheme="minorHAnsi"/>
+          <w:color w:val="000000"/>
+          <w:sz w:val="24"/>
+          <w:szCs w:val="24"/>
+        </w:rPr>
+        <w:t xml:space="preserve">Incomplete. </w:t>
+      </w:r>
+      <w:r>
+        <w:rPr>
+          <w:rFonts w:cstheme="minorHAnsi"/>
+          <w:color w:val="000000"/>
+          <w:sz w:val="24"/>
+          <w:szCs w:val="24"/>
+        </w:rPr>
+        <w:t>A tentative of implementation</w:t>
+      </w:r>
+      <w:r>
+        <w:rPr>
+          <w:rFonts w:cstheme="minorHAnsi"/>
+          <w:color w:val="000000"/>
+          <w:sz w:val="24"/>
+          <w:szCs w:val="24"/>
+        </w:rPr>
+        <w:t xml:space="preserve"> is present in Widrow-Hoff.py</w:t>
+      </w:r>
     </w:p>
     <w:p>
       <w:pPr>

</xml_diff>

<commit_message>
small changes on training
</commit_message>
<xml_diff>
--- a/short documentation.docx
+++ b/short documentation.docx
@@ -695,21 +695,7 @@
         <w:rPr>
           <w:rFonts w:asciiTheme="minorHAnsi" w:hAnsiTheme="minorHAnsi" w:cstheme="minorHAnsi"/>
         </w:rPr>
-        <w:t xml:space="preserve">=5 </w:t>
-      </w:r>
-      <w:proofErr w:type="spellStart"/>
-      <w:r>
-        <w:rPr>
-          <w:rFonts w:asciiTheme="minorHAnsi" w:hAnsiTheme="minorHAnsi" w:cstheme="minorHAnsi"/>
-        </w:rPr>
-        <w:t>min_samples_leaf</w:t>
-      </w:r>
-      <w:proofErr w:type="spellEnd"/>
-      <w:r>
-        <w:rPr>
-          <w:rFonts w:asciiTheme="minorHAnsi" w:hAnsiTheme="minorHAnsi" w:cstheme="minorHAnsi"/>
-        </w:rPr>
-        <w:t>=1</w:t>
+        <w:t>=5</w:t>
       </w:r>
     </w:p>
     <w:p>
@@ -769,21 +755,7 @@
         <w:rPr>
           <w:rFonts w:asciiTheme="minorHAnsi" w:hAnsiTheme="minorHAnsi" w:cstheme="minorHAnsi"/>
         </w:rPr>
-        <w:t xml:space="preserve">=3 </w:t>
-      </w:r>
-      <w:proofErr w:type="spellStart"/>
-      <w:r>
-        <w:rPr>
-          <w:rFonts w:asciiTheme="minorHAnsi" w:hAnsiTheme="minorHAnsi" w:cstheme="minorHAnsi"/>
-        </w:rPr>
-        <w:t>min_samples_leaf</w:t>
-      </w:r>
-      <w:proofErr w:type="spellEnd"/>
-      <w:r>
-        <w:rPr>
-          <w:rFonts w:asciiTheme="minorHAnsi" w:hAnsiTheme="minorHAnsi" w:cstheme="minorHAnsi"/>
-        </w:rPr>
-        <w:t>=1</w:t>
+        <w:t>=3</w:t>
       </w:r>
     </w:p>
     <w:p>

</xml_diff>